<commit_message>
Se agregaron los diagramas de robustez CU02 y CU03
</commit_message>
<xml_diff>
--- a/documentacion/casos_de_uso.docx
+++ b/documentacion/casos_de_uso.docx
@@ -153,59 +153,13 @@
               </w:rPr>
               <w:t xml:space="preserve">Ángel </w:t>
             </w:r>
-            <w:proofErr w:type="spellStart"/>
-            <w:r>
-              <w:rPr>
-                <w:rFonts w:ascii="Arial" w:hAnsi="Arial" w:cs="Arial"/>
-                <w:sz w:val="24"/>
-                <w:szCs w:val="24"/>
-              </w:rPr>
-              <w:t>daniel</w:t>
-            </w:r>
-            <w:proofErr w:type="spellEnd"/>
-            <w:r>
-              <w:rPr>
-                <w:rFonts w:ascii="Arial" w:hAnsi="Arial" w:cs="Arial"/>
-                <w:sz w:val="24"/>
-                <w:szCs w:val="24"/>
-              </w:rPr>
-              <w:t xml:space="preserve"> </w:t>
-            </w:r>
-            <w:proofErr w:type="spellStart"/>
-            <w:r>
-              <w:rPr>
-                <w:rFonts w:ascii="Arial" w:hAnsi="Arial" w:cs="Arial"/>
-                <w:sz w:val="24"/>
-                <w:szCs w:val="24"/>
-              </w:rPr>
-              <w:t>sánchez</w:t>
-            </w:r>
-            <w:proofErr w:type="spellEnd"/>
-            <w:r>
-              <w:rPr>
-                <w:rFonts w:ascii="Arial" w:hAnsi="Arial" w:cs="Arial"/>
-                <w:sz w:val="24"/>
-                <w:szCs w:val="24"/>
-              </w:rPr>
-              <w:t xml:space="preserve"> </w:t>
-            </w:r>
-            <w:proofErr w:type="spellStart"/>
-            <w:r>
-              <w:rPr>
-                <w:rFonts w:ascii="Arial" w:hAnsi="Arial" w:cs="Arial"/>
-                <w:sz w:val="24"/>
-                <w:szCs w:val="24"/>
-              </w:rPr>
-              <w:t>martínez</w:t>
-            </w:r>
-            <w:proofErr w:type="spellEnd"/>
-            <w:r>
-              <w:rPr>
-                <w:rFonts w:ascii="Arial" w:hAnsi="Arial" w:cs="Arial"/>
-                <w:sz w:val="24"/>
-                <w:szCs w:val="24"/>
-              </w:rPr>
-              <w:t xml:space="preserve"> </w:t>
+            <w:r>
+              <w:rPr>
+                <w:rFonts w:ascii="Arial" w:hAnsi="Arial" w:cs="Arial"/>
+                <w:sz w:val="24"/>
+                <w:szCs w:val="24"/>
+              </w:rPr>
+              <w:t xml:space="preserve">Daniel Sánchez Martínez </w:t>
             </w:r>
           </w:p>
         </w:tc>
@@ -822,6 +776,23 @@
                 <w:szCs w:val="24"/>
               </w:rPr>
               <w:t>El sistema cierra el mensaje de éxito y redirige al nuevo cliente a su nueva cuenta.</w:t>
+            </w:r>
+          </w:p>
+          <w:p>
+            <w:pPr>
+              <w:rPr>
+                <w:rFonts w:ascii="Arial" w:hAnsi="Arial" w:cs="Arial"/>
+                <w:sz w:val="24"/>
+                <w:szCs w:val="24"/>
+              </w:rPr>
+            </w:pPr>
+            <w:r>
+              <w:rPr>
+                <w:rFonts w:ascii="Arial" w:hAnsi="Arial" w:cs="Arial"/>
+                <w:sz w:val="24"/>
+                <w:szCs w:val="24"/>
+              </w:rPr>
+              <w:t>FIN CU.</w:t>
             </w:r>
           </w:p>
         </w:tc>
@@ -1966,7 +1937,7 @@
                 <w:sz w:val="24"/>
                 <w:szCs w:val="24"/>
               </w:rPr>
-              <w:t>Cu02</w:t>
+              <w:t>CU02</w:t>
             </w:r>
           </w:p>
         </w:tc>
@@ -2064,59 +2035,13 @@
               </w:rPr>
               <w:t xml:space="preserve">Ángel </w:t>
             </w:r>
-            <w:proofErr w:type="spellStart"/>
-            <w:r>
-              <w:rPr>
-                <w:rFonts w:ascii="Arial" w:hAnsi="Arial" w:cs="Arial"/>
-                <w:sz w:val="24"/>
-                <w:szCs w:val="24"/>
-              </w:rPr>
-              <w:t>daniel</w:t>
-            </w:r>
-            <w:proofErr w:type="spellEnd"/>
-            <w:r>
-              <w:rPr>
-                <w:rFonts w:ascii="Arial" w:hAnsi="Arial" w:cs="Arial"/>
-                <w:sz w:val="24"/>
-                <w:szCs w:val="24"/>
-              </w:rPr>
-              <w:t xml:space="preserve"> </w:t>
-            </w:r>
-            <w:proofErr w:type="spellStart"/>
-            <w:r>
-              <w:rPr>
-                <w:rFonts w:ascii="Arial" w:hAnsi="Arial" w:cs="Arial"/>
-                <w:sz w:val="24"/>
-                <w:szCs w:val="24"/>
-              </w:rPr>
-              <w:t>sánchez</w:t>
-            </w:r>
-            <w:proofErr w:type="spellEnd"/>
-            <w:r>
-              <w:rPr>
-                <w:rFonts w:ascii="Arial" w:hAnsi="Arial" w:cs="Arial"/>
-                <w:sz w:val="24"/>
-                <w:szCs w:val="24"/>
-              </w:rPr>
-              <w:t xml:space="preserve"> </w:t>
-            </w:r>
-            <w:proofErr w:type="spellStart"/>
-            <w:r>
-              <w:rPr>
-                <w:rFonts w:ascii="Arial" w:hAnsi="Arial" w:cs="Arial"/>
-                <w:sz w:val="24"/>
-                <w:szCs w:val="24"/>
-              </w:rPr>
-              <w:t>martínez</w:t>
-            </w:r>
-            <w:proofErr w:type="spellEnd"/>
-            <w:r>
-              <w:rPr>
-                <w:rFonts w:ascii="Arial" w:hAnsi="Arial" w:cs="Arial"/>
-                <w:sz w:val="24"/>
-                <w:szCs w:val="24"/>
-              </w:rPr>
-              <w:t xml:space="preserve"> </w:t>
+            <w:r>
+              <w:rPr>
+                <w:rFonts w:ascii="Arial" w:hAnsi="Arial" w:cs="Arial"/>
+                <w:sz w:val="24"/>
+                <w:szCs w:val="24"/>
+              </w:rPr>
+              <w:t xml:space="preserve">Daniel Sánchez Martínez </w:t>
             </w:r>
           </w:p>
         </w:tc>
@@ -2212,7 +2137,7 @@
                 <w:sz w:val="24"/>
                 <w:szCs w:val="24"/>
               </w:rPr>
-              <w:t>N/a</w:t>
+              <w:t>04/Noviembre/2019</w:t>
             </w:r>
           </w:p>
         </w:tc>
@@ -2556,7 +2481,39 @@
                 <w:sz w:val="24"/>
                 <w:szCs w:val="24"/>
               </w:rPr>
-              <w:t>El sistema despliega un menú, mostrando las opciones “mensajes” y “perfil”.</w:t>
+              <w:t>El sistema despliega un menú, mostrando las opciones “</w:t>
+            </w:r>
+            <w:r>
+              <w:rPr>
+                <w:rFonts w:ascii="Arial" w:hAnsi="Arial" w:cs="Arial"/>
+                <w:sz w:val="24"/>
+                <w:szCs w:val="24"/>
+              </w:rPr>
+              <w:t>Mensajes</w:t>
+            </w:r>
+            <w:r>
+              <w:rPr>
+                <w:rFonts w:ascii="Arial" w:hAnsi="Arial" w:cs="Arial"/>
+                <w:sz w:val="24"/>
+                <w:szCs w:val="24"/>
+              </w:rPr>
+              <w:t>” y “</w:t>
+            </w:r>
+            <w:r>
+              <w:rPr>
+                <w:rFonts w:ascii="Arial" w:hAnsi="Arial" w:cs="Arial"/>
+                <w:sz w:val="24"/>
+                <w:szCs w:val="24"/>
+              </w:rPr>
+              <w:t>Perfil</w:t>
+            </w:r>
+            <w:r>
+              <w:rPr>
+                <w:rFonts w:ascii="Arial" w:hAnsi="Arial" w:cs="Arial"/>
+                <w:sz w:val="24"/>
+                <w:szCs w:val="24"/>
+              </w:rPr>
+              <w:t>”.</w:t>
             </w:r>
           </w:p>
           <w:p>
@@ -2578,7 +2535,15 @@
                 <w:sz w:val="24"/>
                 <w:szCs w:val="24"/>
               </w:rPr>
-              <w:t>El cliente selecciona la opción “perfil</w:t>
+              <w:t>El cliente selecciona la opción “</w:t>
+            </w:r>
+            <w:r>
+              <w:rPr>
+                <w:rFonts w:ascii="Arial" w:hAnsi="Arial" w:cs="Arial"/>
+                <w:sz w:val="24"/>
+                <w:szCs w:val="24"/>
+              </w:rPr>
+              <w:t>Perfil</w:t>
             </w:r>
             <w:r>
               <w:rPr>
@@ -2608,31 +2573,7 @@
                 <w:sz w:val="24"/>
                 <w:szCs w:val="24"/>
               </w:rPr>
-              <w:t xml:space="preserve">El sistema muestra una pantalla con </w:t>
-            </w:r>
-            <w:r>
-              <w:rPr>
-                <w:rFonts w:ascii="Arial" w:hAnsi="Arial" w:cs="Arial"/>
-                <w:sz w:val="24"/>
-                <w:szCs w:val="24"/>
-              </w:rPr>
-              <w:t>un campo d</w:t>
-            </w:r>
-            <w:r>
-              <w:rPr>
-                <w:rFonts w:ascii="Arial" w:hAnsi="Arial" w:cs="Arial"/>
-                <w:sz w:val="24"/>
-                <w:szCs w:val="24"/>
-              </w:rPr>
-              <w:t xml:space="preserve">el estado </w:t>
-            </w:r>
-            <w:r>
-              <w:rPr>
-                <w:rFonts w:ascii="Arial" w:hAnsi="Arial" w:cs="Arial"/>
-                <w:sz w:val="24"/>
-                <w:szCs w:val="24"/>
-              </w:rPr>
-              <w:t>y fotografía actual de la cuenta.</w:t>
+              <w:t>El sistema muestra una pantalla con un campo del estado y fotografía actual de la cuenta, ademas del nombre de usuario.</w:t>
             </w:r>
           </w:p>
           <w:p>
@@ -2698,15 +2639,39 @@
                 <w:sz w:val="24"/>
                 <w:szCs w:val="24"/>
               </w:rPr>
-              <w:t>El cliente escribe el nuevo estado que desea mostrar en la cuenta y selecciona la opción “aceptar” (ver fa1)</w:t>
-            </w:r>
-            <w:r>
-              <w:rPr>
-                <w:rFonts w:ascii="Arial" w:hAnsi="Arial" w:cs="Arial"/>
-                <w:sz w:val="24"/>
-                <w:szCs w:val="24"/>
-              </w:rPr>
-              <w:t>.</w:t>
+              <w:t>El cliente escribe el nuevo estado que desea mostrar en la cuenta y selecciona la opción “</w:t>
+            </w:r>
+            <w:r>
+              <w:rPr>
+                <w:rFonts w:ascii="Arial" w:hAnsi="Arial" w:cs="Arial"/>
+                <w:sz w:val="24"/>
+                <w:szCs w:val="24"/>
+              </w:rPr>
+              <w:t>Aceptar</w:t>
+            </w:r>
+            <w:r>
+              <w:rPr>
+                <w:rFonts w:ascii="Arial" w:hAnsi="Arial" w:cs="Arial"/>
+                <w:sz w:val="24"/>
+                <w:szCs w:val="24"/>
+              </w:rPr>
+              <w:t xml:space="preserve">” (ver </w:t>
+            </w:r>
+            <w:r>
+              <w:rPr>
+                <w:rFonts w:ascii="Arial" w:hAnsi="Arial" w:cs="Arial"/>
+                <w:sz w:val="24"/>
+                <w:szCs w:val="24"/>
+              </w:rPr>
+              <w:t>FA1</w:t>
+            </w:r>
+            <w:r>
+              <w:rPr>
+                <w:rFonts w:ascii="Arial" w:hAnsi="Arial" w:cs="Arial"/>
+                <w:sz w:val="24"/>
+                <w:szCs w:val="24"/>
+              </w:rPr>
+              <w:t>).</w:t>
             </w:r>
           </w:p>
           <w:p>
@@ -2728,44 +2693,27 @@
                 <w:sz w:val="24"/>
                 <w:szCs w:val="24"/>
               </w:rPr>
-              <w:t>El sistema valida que el nuevo estado no sea nulo</w:t>
-            </w:r>
-            <w:r>
-              <w:rPr>
-                <w:rFonts w:ascii="Arial" w:hAnsi="Arial" w:cs="Arial"/>
-                <w:sz w:val="24"/>
-                <w:szCs w:val="24"/>
-              </w:rPr>
-              <w:t xml:space="preserve"> (v</w:t>
-            </w:r>
-            <w:r>
-              <w:rPr>
-                <w:rFonts w:ascii="Arial" w:hAnsi="Arial" w:cs="Arial"/>
-                <w:sz w:val="24"/>
-                <w:szCs w:val="24"/>
-              </w:rPr>
-              <w:t>er fa2</w:t>
-            </w:r>
-            <w:r>
-              <w:rPr>
-                <w:rFonts w:ascii="Arial" w:hAnsi="Arial" w:cs="Arial"/>
-                <w:sz w:val="24"/>
-                <w:szCs w:val="24"/>
-              </w:rPr>
-              <w:t>)</w:t>
-            </w:r>
-            <w:r>
-              <w:rPr>
-                <w:rFonts w:ascii="Arial" w:hAnsi="Arial" w:cs="Arial"/>
-                <w:sz w:val="24"/>
-                <w:szCs w:val="24"/>
-              </w:rPr>
-              <w:t>.</w:t>
-            </w:r>
-          </w:p>
-          <w:p>
-            <w:pPr>
-              <w:pStyle w:val="Prrafodelista"/>
+              <w:t xml:space="preserve">El sistema valida la longitud del estado (ver </w:t>
+            </w:r>
+            <w:r>
+              <w:rPr>
+                <w:rFonts w:ascii="Arial" w:hAnsi="Arial" w:cs="Arial"/>
+                <w:sz w:val="24"/>
+                <w:szCs w:val="24"/>
+              </w:rPr>
+              <w:t>FA2</w:t>
+            </w:r>
+            <w:r>
+              <w:rPr>
+                <w:rFonts w:ascii="Arial" w:hAnsi="Arial" w:cs="Arial"/>
+                <w:sz w:val="24"/>
+                <w:szCs w:val="24"/>
+              </w:rPr>
+              <w:t>).</w:t>
+            </w:r>
+          </w:p>
+          <w:p>
+            <w:pPr>
               <w:numPr>
                 <w:ilvl w:val="0"/>
                 <w:numId w:val="7"/>
@@ -2782,56 +2730,40 @@
                 <w:sz w:val="24"/>
                 <w:szCs w:val="24"/>
               </w:rPr>
-              <w:t>El sistema</w:t>
-            </w:r>
-            <w:r>
-              <w:rPr>
-                <w:rFonts w:ascii="Arial" w:hAnsi="Arial" w:cs="Arial"/>
-                <w:sz w:val="24"/>
-                <w:szCs w:val="24"/>
-              </w:rPr>
-              <w:t xml:space="preserve"> guarda y</w:t>
-            </w:r>
-            <w:r>
-              <w:rPr>
-                <w:rFonts w:ascii="Arial" w:hAnsi="Arial" w:cs="Arial"/>
-                <w:sz w:val="24"/>
-                <w:szCs w:val="24"/>
-              </w:rPr>
-              <w:t xml:space="preserve"> ajusta el nuevo estado</w:t>
-            </w:r>
-            <w:r>
-              <w:rPr>
-                <w:rFonts w:ascii="Arial" w:hAnsi="Arial" w:cs="Arial"/>
-                <w:sz w:val="24"/>
-                <w:szCs w:val="24"/>
-              </w:rPr>
-              <w:t xml:space="preserve"> (ver ex1)</w:t>
-            </w:r>
-            <w:r>
-              <w:rPr>
-                <w:rFonts w:ascii="Arial" w:hAnsi="Arial" w:cs="Arial"/>
-                <w:sz w:val="24"/>
-                <w:szCs w:val="24"/>
-              </w:rPr>
-              <w:t>.</w:t>
-            </w:r>
-          </w:p>
-          <w:p>
-            <w:pPr>
-              <w:rPr>
-                <w:rFonts w:ascii="Arial" w:hAnsi="Arial" w:cs="Arial"/>
-                <w:sz w:val="24"/>
-                <w:szCs w:val="24"/>
-              </w:rPr>
-            </w:pPr>
-            <w:r>
-              <w:rPr>
-                <w:rFonts w:ascii="Arial" w:hAnsi="Arial" w:cs="Arial"/>
-                <w:sz w:val="24"/>
-                <w:szCs w:val="24"/>
-              </w:rPr>
-              <w:t>Fin flujo normal.</w:t>
+              <w:t xml:space="preserve">El sistema guarda y ajusta el nuevo estado (ver </w:t>
+            </w:r>
+            <w:r>
+              <w:rPr>
+                <w:rFonts w:ascii="Arial" w:hAnsi="Arial" w:cs="Arial"/>
+                <w:sz w:val="24"/>
+                <w:szCs w:val="24"/>
+              </w:rPr>
+              <w:t>EX1</w:t>
+            </w:r>
+            <w:r>
+              <w:rPr>
+                <w:rFonts w:ascii="Arial" w:hAnsi="Arial" w:cs="Arial"/>
+                <w:sz w:val="24"/>
+                <w:szCs w:val="24"/>
+              </w:rPr>
+              <w:t>).</w:t>
+            </w:r>
+          </w:p>
+          <w:p>
+            <w:pPr>
+              <w:rPr>
+                <w:rFonts w:ascii="Arial" w:hAnsi="Arial" w:cs="Arial"/>
+                <w:sz w:val="24"/>
+                <w:szCs w:val="24"/>
+              </w:rPr>
+            </w:pPr>
+            <w:r>
+              <w:rPr>
+                <w:rFonts w:ascii="Arial" w:hAnsi="Arial" w:cs="Arial"/>
+                <w:sz w:val="24"/>
+                <w:szCs w:val="24"/>
+              </w:rPr>
+              <w:t>FIN CU.</w:t>
             </w:r>
           </w:p>
         </w:tc>
@@ -2879,7 +2811,15 @@
                 <w:sz w:val="24"/>
                 <w:szCs w:val="24"/>
               </w:rPr>
-              <w:t>Fa1 cancelar operación:</w:t>
+              <w:t xml:space="preserve">FA1 Cancelar </w:t>
+            </w:r>
+            <w:r>
+              <w:rPr>
+                <w:rFonts w:ascii="Arial" w:hAnsi="Arial" w:cs="Arial"/>
+                <w:sz w:val="24"/>
+                <w:szCs w:val="24"/>
+              </w:rPr>
+              <w:t>operación:</w:t>
             </w:r>
           </w:p>
           <w:p>
@@ -2901,7 +2841,23 @@
                 <w:sz w:val="24"/>
                 <w:szCs w:val="24"/>
               </w:rPr>
-              <w:t>El cliente selecciona la opción “cancelar”.</w:t>
+              <w:t>El cliente selecciona la opción “</w:t>
+            </w:r>
+            <w:r>
+              <w:rPr>
+                <w:rFonts w:ascii="Arial" w:hAnsi="Arial" w:cs="Arial"/>
+                <w:sz w:val="24"/>
+                <w:szCs w:val="24"/>
+              </w:rPr>
+              <w:t>Cancelar</w:t>
+            </w:r>
+            <w:r>
+              <w:rPr>
+                <w:rFonts w:ascii="Arial" w:hAnsi="Arial" w:cs="Arial"/>
+                <w:sz w:val="24"/>
+                <w:szCs w:val="24"/>
+              </w:rPr>
+              <w:t>”.</w:t>
             </w:r>
           </w:p>
           <w:p>
@@ -2923,7 +2879,114 @@
                 <w:sz w:val="24"/>
                 <w:szCs w:val="24"/>
               </w:rPr>
-              <w:t>El sistema pide confirmación para cancelar la operación.</w:t>
+              <w:t>El sistema descarta</w:t>
+            </w:r>
+            <w:r>
+              <w:rPr>
+                <w:rFonts w:ascii="Arial" w:hAnsi="Arial" w:cs="Arial"/>
+                <w:sz w:val="24"/>
+                <w:szCs w:val="24"/>
+              </w:rPr>
+              <w:t xml:space="preserve"> la información y</w:t>
+            </w:r>
+            <w:r>
+              <w:rPr>
+                <w:rFonts w:ascii="Arial" w:hAnsi="Arial" w:cs="Arial"/>
+                <w:sz w:val="24"/>
+                <w:szCs w:val="24"/>
+              </w:rPr>
+              <w:t xml:space="preserve"> </w:t>
+            </w:r>
+            <w:r>
+              <w:rPr>
+                <w:rFonts w:ascii="Arial" w:hAnsi="Arial" w:cs="Arial"/>
+                <w:sz w:val="24"/>
+                <w:szCs w:val="24"/>
+              </w:rPr>
+              <w:t>deshabilita el campo de texto, ajustando el estado que tenia anteriormente.</w:t>
+            </w:r>
+          </w:p>
+          <w:p>
+            <w:pPr>
+              <w:rPr>
+                <w:rFonts w:ascii="Arial" w:hAnsi="Arial" w:cs="Arial"/>
+                <w:sz w:val="24"/>
+                <w:szCs w:val="24"/>
+              </w:rPr>
+            </w:pPr>
+            <w:r>
+              <w:rPr>
+                <w:rFonts w:ascii="Arial" w:hAnsi="Arial" w:cs="Arial"/>
+                <w:sz w:val="24"/>
+                <w:szCs w:val="24"/>
+              </w:rPr>
+              <w:t xml:space="preserve">Fin </w:t>
+            </w:r>
+            <w:r>
+              <w:rPr>
+                <w:rFonts w:ascii="Arial" w:hAnsi="Arial" w:cs="Arial"/>
+                <w:sz w:val="24"/>
+                <w:szCs w:val="24"/>
+              </w:rPr>
+              <w:t>FA1</w:t>
+            </w:r>
+            <w:r>
+              <w:rPr>
+                <w:rFonts w:ascii="Arial" w:hAnsi="Arial" w:cs="Arial"/>
+                <w:sz w:val="24"/>
+                <w:szCs w:val="24"/>
+              </w:rPr>
+              <w:t>.</w:t>
+            </w:r>
+          </w:p>
+          <w:p>
+            <w:pPr>
+              <w:rPr>
+                <w:rFonts w:ascii="Arial" w:hAnsi="Arial" w:cs="Arial"/>
+                <w:sz w:val="24"/>
+                <w:szCs w:val="24"/>
+              </w:rPr>
+            </w:pPr>
+          </w:p>
+          <w:p>
+            <w:pPr>
+              <w:rPr>
+                <w:rFonts w:ascii="Arial" w:hAnsi="Arial" w:cs="Arial"/>
+                <w:sz w:val="24"/>
+                <w:szCs w:val="24"/>
+              </w:rPr>
+            </w:pPr>
+            <w:r>
+              <w:rPr>
+                <w:rFonts w:ascii="Arial" w:hAnsi="Arial" w:cs="Arial"/>
+                <w:sz w:val="24"/>
+                <w:szCs w:val="24"/>
+              </w:rPr>
+              <w:t xml:space="preserve">FA2 El </w:t>
+            </w:r>
+            <w:r>
+              <w:rPr>
+                <w:rFonts w:ascii="Arial" w:hAnsi="Arial" w:cs="Arial"/>
+                <w:sz w:val="24"/>
+                <w:szCs w:val="24"/>
+              </w:rPr>
+              <w:t xml:space="preserve">nuevo estado está fuera de los </w:t>
+            </w:r>
+            <w:r>
+              <w:rPr>
+                <w:rFonts w:ascii="Arial" w:hAnsi="Arial" w:cs="Arial"/>
+                <w:sz w:val="24"/>
+                <w:szCs w:val="24"/>
+              </w:rPr>
+              <w:t>límites</w:t>
+            </w:r>
+            <w:r>
+              <w:rPr>
+                <w:rFonts w:ascii="Arial" w:hAnsi="Arial" w:cs="Arial"/>
+                <w:sz w:val="24"/>
+                <w:szCs w:val="24"/>
+              </w:rPr>
+              <w:t>:</w:t>
             </w:r>
           </w:p>
           <w:p>
@@ -2931,7 +2994,7 @@
               <w:pStyle w:val="Prrafodelista"/>
               <w:numPr>
                 <w:ilvl w:val="0"/>
-                <w:numId w:val="10"/>
+                <w:numId w:val="67"/>
               </w:numPr>
               <w:rPr>
                 <w:rFonts w:ascii="Arial" w:hAnsi="Arial" w:cs="Arial"/>
@@ -2945,7 +3008,7 @@
                 <w:sz w:val="24"/>
                 <w:szCs w:val="24"/>
               </w:rPr>
-              <w:t>El cliente selecciona la opción “aceptar”.</w:t>
+              <w:t>El sistema muestra un mensaje, indicando cual es el tamaño mínimo y máximo permitido en el estado.</w:t>
             </w:r>
           </w:p>
           <w:p>
@@ -2953,7 +3016,7 @@
               <w:pStyle w:val="Prrafodelista"/>
               <w:numPr>
                 <w:ilvl w:val="0"/>
-                <w:numId w:val="10"/>
+                <w:numId w:val="67"/>
               </w:numPr>
               <w:rPr>
                 <w:rFonts w:ascii="Arial" w:hAnsi="Arial" w:cs="Arial"/>
@@ -2967,50 +3030,7 @@
                 <w:sz w:val="24"/>
                 <w:szCs w:val="24"/>
               </w:rPr>
-              <w:t>El sistema descarta la información y vuelve a la pantalla principal de la cuenta.</w:t>
-            </w:r>
-          </w:p>
-          <w:p>
-            <w:pPr>
-              <w:rPr>
-                <w:rFonts w:ascii="Arial" w:hAnsi="Arial" w:cs="Arial"/>
-                <w:sz w:val="24"/>
-                <w:szCs w:val="24"/>
-              </w:rPr>
-            </w:pPr>
-            <w:r>
-              <w:rPr>
-                <w:rFonts w:ascii="Arial" w:hAnsi="Arial" w:cs="Arial"/>
-                <w:sz w:val="24"/>
-                <w:szCs w:val="24"/>
-              </w:rPr>
-              <w:t>Fin fa1.</w:t>
-            </w:r>
-          </w:p>
-          <w:p>
-            <w:pPr>
-              <w:rPr>
-                <w:rFonts w:ascii="Arial" w:hAnsi="Arial" w:cs="Arial"/>
-                <w:sz w:val="24"/>
-                <w:szCs w:val="24"/>
-              </w:rPr>
-            </w:pPr>
-          </w:p>
-          <w:p>
-            <w:pPr>
-              <w:rPr>
-                <w:rFonts w:ascii="Arial" w:hAnsi="Arial" w:cs="Arial"/>
-                <w:sz w:val="24"/>
-                <w:szCs w:val="24"/>
-              </w:rPr>
-            </w:pPr>
-            <w:r>
-              <w:rPr>
-                <w:rFonts w:ascii="Arial" w:hAnsi="Arial" w:cs="Arial"/>
-                <w:sz w:val="24"/>
-                <w:szCs w:val="24"/>
-              </w:rPr>
-              <w:t>Fa2 el nuevo estado es nulo:</w:t>
+              <w:t>El cliente da clic en "Aceptar".</w:t>
             </w:r>
           </w:p>
           <w:p>
@@ -3018,7 +3038,7 @@
               <w:pStyle w:val="Prrafodelista"/>
               <w:numPr>
                 <w:ilvl w:val="0"/>
-                <w:numId w:val="8"/>
+                <w:numId w:val="67"/>
               </w:numPr>
               <w:rPr>
                 <w:rFonts w:ascii="Arial" w:hAnsi="Arial" w:cs="Arial"/>
@@ -3032,54 +3052,32 @@
                 <w:sz w:val="24"/>
                 <w:szCs w:val="24"/>
               </w:rPr>
-              <w:t>El sistema muestra un mensaje, indicando que el estado no puede estar vacío.</w:t>
-            </w:r>
-          </w:p>
-          <w:p>
-            <w:pPr>
-              <w:pStyle w:val="Prrafodelista"/>
-              <w:numPr>
-                <w:ilvl w:val="0"/>
-                <w:numId w:val="8"/>
-              </w:numPr>
-              <w:rPr>
-                <w:rFonts w:ascii="Arial" w:hAnsi="Arial" w:cs="Arial"/>
-                <w:sz w:val="24"/>
-                <w:szCs w:val="24"/>
-              </w:rPr>
-            </w:pPr>
-            <w:r>
-              <w:rPr>
-                <w:rFonts w:ascii="Arial" w:hAnsi="Arial" w:cs="Arial"/>
-                <w:sz w:val="24"/>
-                <w:szCs w:val="24"/>
-              </w:rPr>
-              <w:t>El sistema vuelve al paso 5 del estado normal.</w:t>
-            </w:r>
-          </w:p>
-          <w:p>
-            <w:pPr>
-              <w:rPr>
-                <w:rFonts w:ascii="Arial" w:hAnsi="Arial" w:cs="Arial"/>
-                <w:sz w:val="24"/>
-                <w:szCs w:val="24"/>
-              </w:rPr>
-            </w:pPr>
-            <w:r>
-              <w:rPr>
-                <w:rFonts w:ascii="Arial" w:hAnsi="Arial" w:cs="Arial"/>
-                <w:sz w:val="24"/>
-                <w:szCs w:val="24"/>
-              </w:rPr>
-              <w:t>Fin fa</w:t>
-            </w:r>
-            <w:r>
-              <w:rPr>
-                <w:rFonts w:ascii="Arial" w:hAnsi="Arial" w:cs="Arial"/>
-                <w:sz w:val="24"/>
-                <w:szCs w:val="24"/>
-              </w:rPr>
-              <w:t>2</w:t>
+              <w:t>El sistema vuelve al paso 6 del flujo normal.</w:t>
+            </w:r>
+          </w:p>
+          <w:p>
+            <w:pPr>
+              <w:rPr>
+                <w:rFonts w:ascii="Arial" w:hAnsi="Arial" w:cs="Arial"/>
+                <w:sz w:val="24"/>
+                <w:szCs w:val="24"/>
+              </w:rPr>
+            </w:pPr>
+            <w:r>
+              <w:rPr>
+                <w:rFonts w:ascii="Arial" w:hAnsi="Arial" w:cs="Arial"/>
+                <w:sz w:val="24"/>
+                <w:szCs w:val="24"/>
+              </w:rPr>
+              <w:t xml:space="preserve">Fin </w:t>
+            </w:r>
+            <w:r>
+              <w:rPr>
+                <w:rFonts w:ascii="Arial" w:hAnsi="Arial" w:cs="Arial"/>
+                <w:sz w:val="24"/>
+                <w:szCs w:val="24"/>
+              </w:rPr>
+              <w:t>FA2</w:t>
             </w:r>
             <w:r>
               <w:rPr>
@@ -3135,7 +3133,15 @@
                 <w:sz w:val="24"/>
                 <w:szCs w:val="24"/>
               </w:rPr>
-              <w:t>Ex1 no se pudo acceder a la base de datos:</w:t>
+              <w:t xml:space="preserve">EX1 No </w:t>
+            </w:r>
+            <w:r>
+              <w:rPr>
+                <w:rFonts w:ascii="Arial" w:hAnsi="Arial" w:cs="Arial"/>
+                <w:sz w:val="24"/>
+                <w:szCs w:val="24"/>
+              </w:rPr>
+              <w:t>se pudo acceder a la base de datos:</w:t>
             </w:r>
           </w:p>
           <w:p>
@@ -3162,117 +3168,35 @@
           </w:p>
           <w:p>
             <w:pPr>
-              <w:pStyle w:val="Prrafodelista"/>
-              <w:numPr>
-                <w:ilvl w:val="0"/>
-                <w:numId w:val="9"/>
-              </w:numPr>
-              <w:rPr>
-                <w:rFonts w:ascii="Arial" w:hAnsi="Arial" w:cs="Arial"/>
-                <w:sz w:val="24"/>
-                <w:szCs w:val="24"/>
-              </w:rPr>
-            </w:pPr>
-            <w:r>
-              <w:rPr>
-                <w:rFonts w:ascii="Arial" w:hAnsi="Arial" w:cs="Arial"/>
-                <w:sz w:val="24"/>
-                <w:szCs w:val="24"/>
-              </w:rPr>
-              <w:t>El cliente selecciona la opción “reintentar” (ver fa1</w:t>
-            </w:r>
-            <w:r>
-              <w:rPr>
-                <w:rFonts w:ascii="Arial" w:hAnsi="Arial" w:cs="Arial"/>
-                <w:sz w:val="24"/>
-                <w:szCs w:val="24"/>
-              </w:rPr>
-              <w:t>).</w:t>
-            </w:r>
-          </w:p>
-          <w:p>
-            <w:pPr>
-              <w:pStyle w:val="Prrafodelista"/>
-              <w:numPr>
-                <w:ilvl w:val="0"/>
-                <w:numId w:val="9"/>
-              </w:numPr>
-              <w:rPr>
-                <w:rFonts w:ascii="Arial" w:hAnsi="Arial" w:cs="Arial"/>
-                <w:sz w:val="24"/>
-                <w:szCs w:val="24"/>
-              </w:rPr>
-            </w:pPr>
-            <w:r>
-              <w:rPr>
-                <w:rFonts w:ascii="Arial" w:hAnsi="Arial" w:cs="Arial"/>
-                <w:sz w:val="24"/>
-                <w:szCs w:val="24"/>
-              </w:rPr>
-              <w:t xml:space="preserve">El sistema intenta guardar en la base de datos una vez </w:t>
-            </w:r>
-            <w:r>
-              <w:rPr>
-                <w:rFonts w:ascii="Arial" w:hAnsi="Arial" w:cs="Arial"/>
-                <w:sz w:val="24"/>
-                <w:szCs w:val="24"/>
-              </w:rPr>
-              <w:t>más (ver ex1).</w:t>
-            </w:r>
-          </w:p>
-          <w:p>
-            <w:pPr>
-              <w:pStyle w:val="Prrafodelista"/>
-              <w:numPr>
-                <w:ilvl w:val="0"/>
-                <w:numId w:val="9"/>
-              </w:numPr>
-              <w:rPr>
-                <w:rFonts w:ascii="Arial" w:hAnsi="Arial" w:cs="Arial"/>
-                <w:sz w:val="24"/>
-                <w:szCs w:val="24"/>
-              </w:rPr>
-            </w:pPr>
-            <w:r>
-              <w:rPr>
-                <w:rFonts w:ascii="Arial" w:hAnsi="Arial" w:cs="Arial"/>
-                <w:sz w:val="24"/>
-                <w:szCs w:val="24"/>
-              </w:rPr>
-              <w:t xml:space="preserve">El </w:t>
-            </w:r>
-            <w:r>
-              <w:rPr>
-                <w:rFonts w:ascii="Arial" w:hAnsi="Arial" w:cs="Arial"/>
-                <w:sz w:val="24"/>
-                <w:szCs w:val="24"/>
-              </w:rPr>
-              <w:t>sistema vuelve al paso 7</w:t>
-            </w:r>
-            <w:r>
-              <w:rPr>
-                <w:rFonts w:ascii="Arial" w:hAnsi="Arial" w:cs="Arial"/>
-                <w:sz w:val="24"/>
-                <w:szCs w:val="24"/>
-              </w:rPr>
-              <w:t xml:space="preserve"> del flujo normal.</w:t>
-            </w:r>
-          </w:p>
-          <w:p>
-            <w:pPr>
-              <w:rPr>
-                <w:rFonts w:ascii="Arial" w:hAnsi="Arial" w:cs="Arial"/>
-                <w:sz w:val="24"/>
-                <w:szCs w:val="24"/>
-              </w:rPr>
-            </w:pPr>
-            <w:r>
-              <w:rPr>
-                <w:rFonts w:ascii="Arial" w:hAnsi="Arial" w:cs="Arial"/>
-                <w:sz w:val="24"/>
-                <w:szCs w:val="24"/>
-              </w:rPr>
-              <w:t>Fin ex1.</w:t>
+              <w:rPr>
+                <w:rFonts w:ascii="Arial" w:hAnsi="Arial" w:cs="Arial"/>
+                <w:sz w:val="24"/>
+                <w:szCs w:val="24"/>
+              </w:rPr>
+            </w:pPr>
+            <w:r>
+              <w:rPr>
+                <w:rFonts w:ascii="Arial" w:hAnsi="Arial" w:cs="Arial"/>
+                <w:sz w:val="24"/>
+                <w:szCs w:val="24"/>
+              </w:rPr>
+              <w:t xml:space="preserve">Fin </w:t>
+            </w:r>
+            <w:r>
+              <w:rPr>
+                <w:rFonts w:ascii="Arial" w:hAnsi="Arial" w:cs="Arial"/>
+                <w:sz w:val="24"/>
+                <w:szCs w:val="24"/>
+              </w:rPr>
+              <w:t>EX1</w:t>
+            </w:r>
+            <w:r>
+              <w:rPr>
+                <w:rFonts w:ascii="Arial" w:hAnsi="Arial" w:cs="Arial"/>
+                <w:sz w:val="24"/>
+                <w:szCs w:val="24"/>
+              </w:rPr>
+              <w:t>.</w:t>
             </w:r>
           </w:p>
         </w:tc>
@@ -3521,7 +3445,6 @@
                 <w:sz w:val="24"/>
                 <w:szCs w:val="24"/>
               </w:rPr>
-              <w:lastRenderedPageBreak/>
               <w:t>Id:</w:t>
             </w:r>
           </w:p>
@@ -3544,7 +3467,7 @@
                 <w:sz w:val="24"/>
                 <w:szCs w:val="24"/>
               </w:rPr>
-              <w:t>Cu03</w:t>
+              <w:t>CU03</w:t>
             </w:r>
           </w:p>
         </w:tc>
@@ -3658,52 +3581,14 @@
               </w:rPr>
               <w:t xml:space="preserve">Ángel </w:t>
             </w:r>
-            <w:proofErr w:type="spellStart"/>
-            <w:r>
-              <w:rPr>
-                <w:rFonts w:ascii="Arial" w:hAnsi="Arial" w:cs="Arial"/>
-                <w:sz w:val="24"/>
-                <w:szCs w:val="24"/>
-              </w:rPr>
-              <w:t>daniel</w:t>
-            </w:r>
-            <w:proofErr w:type="spellEnd"/>
-            <w:r>
-              <w:rPr>
-                <w:rFonts w:ascii="Arial" w:hAnsi="Arial" w:cs="Arial"/>
-                <w:sz w:val="24"/>
-                <w:szCs w:val="24"/>
-              </w:rPr>
-              <w:t xml:space="preserve"> </w:t>
-            </w:r>
-            <w:proofErr w:type="spellStart"/>
-            <w:r>
-              <w:rPr>
-                <w:rFonts w:ascii="Arial" w:hAnsi="Arial" w:cs="Arial"/>
-                <w:sz w:val="24"/>
-                <w:szCs w:val="24"/>
-              </w:rPr>
-              <w:t>sánchez</w:t>
-            </w:r>
-            <w:proofErr w:type="spellEnd"/>
-            <w:r>
-              <w:rPr>
-                <w:rFonts w:ascii="Arial" w:hAnsi="Arial" w:cs="Arial"/>
-                <w:sz w:val="24"/>
-                <w:szCs w:val="24"/>
-              </w:rPr>
-              <w:t xml:space="preserve"> </w:t>
-            </w:r>
-            <w:proofErr w:type="spellStart"/>
-            <w:r>
-              <w:rPr>
-                <w:rFonts w:ascii="Arial" w:hAnsi="Arial" w:cs="Arial"/>
-                <w:sz w:val="24"/>
-                <w:szCs w:val="24"/>
-              </w:rPr>
-              <w:t>martínez</w:t>
-            </w:r>
-            <w:proofErr w:type="spellEnd"/>
+            <w:r>
+              <w:rPr>
+                <w:rFonts w:ascii="Arial" w:hAnsi="Arial" w:cs="Arial"/>
+                <w:sz w:val="24"/>
+                <w:szCs w:val="24"/>
+              </w:rPr>
+              <w:t>Daniel Sánchez Martínez</w:t>
+            </w:r>
           </w:p>
         </w:tc>
       </w:tr>
@@ -3728,6 +3613,7 @@
                 <w:sz w:val="24"/>
                 <w:szCs w:val="24"/>
               </w:rPr>
+              <w:lastRenderedPageBreak/>
               <w:t>Fecha de creación:</w:t>
             </w:r>
           </w:p>
@@ -4024,7 +3910,25 @@
                 <w:sz w:val="24"/>
                 <w:szCs w:val="24"/>
               </w:rPr>
-              <w:t>El cliente selecciona la opción “ajustes” en el menú desplegabl</w:t>
+              <w:t>El cliente selecciona la opción “</w:t>
+            </w:r>
+            <w:proofErr w:type="spellStart"/>
+            <w:r>
+              <w:rPr>
+                <w:rFonts w:ascii="Arial" w:hAnsi="Arial" w:cs="Arial"/>
+                <w:sz w:val="24"/>
+                <w:szCs w:val="24"/>
+              </w:rPr>
+              <w:t>Pefil</w:t>
+            </w:r>
+            <w:proofErr w:type="spellEnd"/>
+            <w:r>
+              <w:rPr>
+                <w:rFonts w:ascii="Arial" w:hAnsi="Arial" w:cs="Arial"/>
+                <w:sz w:val="24"/>
+                <w:szCs w:val="24"/>
+              </w:rPr>
+              <w:t>” en el menú desplegabl</w:t>
             </w:r>
             <w:r>
               <w:rPr>
@@ -4085,15 +3989,7 @@
                 <w:sz w:val="24"/>
                 <w:szCs w:val="24"/>
               </w:rPr>
-              <w:t>El cliente selecciona la opción “fotografía</w:t>
-            </w:r>
-            <w:r>
-              <w:rPr>
-                <w:rFonts w:ascii="Arial" w:hAnsi="Arial" w:cs="Arial"/>
-                <w:sz w:val="24"/>
-                <w:szCs w:val="24"/>
-              </w:rPr>
-              <w:t xml:space="preserve"> de perfil”.</w:t>
+              <w:t>El cliente toca la fotografía de perfil.</w:t>
             </w:r>
           </w:p>
           <w:p>
@@ -4115,31 +4011,39 @@
                 <w:sz w:val="24"/>
                 <w:szCs w:val="24"/>
               </w:rPr>
-              <w:t xml:space="preserve">El sistema muestra una pantalla con la </w:t>
-            </w:r>
-            <w:r>
-              <w:rPr>
-                <w:rFonts w:ascii="Arial" w:hAnsi="Arial" w:cs="Arial"/>
-                <w:sz w:val="24"/>
-                <w:szCs w:val="24"/>
-              </w:rPr>
-              <w:t xml:space="preserve">fotografía de perfil actual de la cuenta </w:t>
-            </w:r>
-            <w:r>
-              <w:rPr>
-                <w:rFonts w:ascii="Arial" w:hAnsi="Arial" w:cs="Arial"/>
-                <w:sz w:val="24"/>
-                <w:szCs w:val="24"/>
-              </w:rPr>
-              <w:t>y</w:t>
-            </w:r>
-            <w:r>
-              <w:rPr>
-                <w:rFonts w:ascii="Arial" w:hAnsi="Arial" w:cs="Arial"/>
-                <w:sz w:val="24"/>
-                <w:szCs w:val="24"/>
-              </w:rPr>
-              <w:t xml:space="preserve"> las opciones “modificar” y “eliminar”.</w:t>
+              <w:t>El sistema muestra las opciones “</w:t>
+            </w:r>
+            <w:r>
+              <w:rPr>
+                <w:rFonts w:ascii="Arial" w:hAnsi="Arial" w:cs="Arial"/>
+                <w:sz w:val="24"/>
+                <w:szCs w:val="24"/>
+              </w:rPr>
+              <w:t>Modificar</w:t>
+            </w:r>
+            <w:r>
+              <w:rPr>
+                <w:rFonts w:ascii="Arial" w:hAnsi="Arial" w:cs="Arial"/>
+                <w:sz w:val="24"/>
+                <w:szCs w:val="24"/>
+              </w:rPr>
+              <w:t>” y “</w:t>
+            </w:r>
+            <w:r>
+              <w:rPr>
+                <w:rFonts w:ascii="Arial" w:hAnsi="Arial" w:cs="Arial"/>
+                <w:sz w:val="24"/>
+                <w:szCs w:val="24"/>
+              </w:rPr>
+              <w:t>Eliminar</w:t>
+            </w:r>
+            <w:r>
+              <w:rPr>
+                <w:rFonts w:ascii="Arial" w:hAnsi="Arial" w:cs="Arial"/>
+                <w:sz w:val="24"/>
+                <w:szCs w:val="24"/>
+              </w:rPr>
+              <w:t>”.</w:t>
             </w:r>
           </w:p>
           <w:p>
@@ -4161,23 +4065,31 @@
                 <w:sz w:val="24"/>
                 <w:szCs w:val="24"/>
               </w:rPr>
-              <w:t>El cliente selecciona la opción “modificar” (ver fa1</w:t>
-            </w:r>
-            <w:r>
-              <w:rPr>
-                <w:rFonts w:ascii="Arial" w:hAnsi="Arial" w:cs="Arial"/>
-                <w:sz w:val="24"/>
-                <w:szCs w:val="24"/>
-              </w:rPr>
-              <w:t xml:space="preserve">, ver </w:t>
-            </w:r>
-            <w:r>
-              <w:rPr>
-                <w:rFonts w:ascii="Arial" w:hAnsi="Arial" w:cs="Arial"/>
-                <w:sz w:val="24"/>
-                <w:szCs w:val="24"/>
-              </w:rPr>
-              <w:t>fa3</w:t>
+              <w:t>El cliente selecciona la opción “</w:t>
+            </w:r>
+            <w:r>
+              <w:rPr>
+                <w:rFonts w:ascii="Arial" w:hAnsi="Arial" w:cs="Arial"/>
+                <w:sz w:val="24"/>
+                <w:szCs w:val="24"/>
+              </w:rPr>
+              <w:t>Modificar</w:t>
+            </w:r>
+            <w:r>
+              <w:rPr>
+                <w:rFonts w:ascii="Arial" w:hAnsi="Arial" w:cs="Arial"/>
+                <w:sz w:val="24"/>
+                <w:szCs w:val="24"/>
+              </w:rPr>
+              <w:t xml:space="preserve">” (ver </w:t>
+            </w:r>
+            <w:r>
+              <w:rPr>
+                <w:rFonts w:ascii="Arial" w:hAnsi="Arial" w:cs="Arial"/>
+                <w:sz w:val="24"/>
+                <w:szCs w:val="24"/>
+              </w:rPr>
+              <w:t>FA1</w:t>
             </w:r>
             <w:r>
               <w:rPr>
@@ -4207,31 +4119,7 @@
                 <w:sz w:val="24"/>
                 <w:szCs w:val="24"/>
               </w:rPr>
-              <w:t xml:space="preserve">El sistema </w:t>
-            </w:r>
-            <w:r>
-              <w:rPr>
-                <w:rFonts w:ascii="Arial" w:hAnsi="Arial" w:cs="Arial"/>
-                <w:sz w:val="24"/>
-                <w:szCs w:val="24"/>
-              </w:rPr>
-              <w:t>abre</w:t>
-            </w:r>
-            <w:r>
-              <w:rPr>
-                <w:rFonts w:ascii="Arial" w:hAnsi="Arial" w:cs="Arial"/>
-                <w:sz w:val="24"/>
-                <w:szCs w:val="24"/>
-              </w:rPr>
-              <w:t xml:space="preserve"> el explorador local de archivos</w:t>
-            </w:r>
-            <w:r>
-              <w:rPr>
-                <w:rFonts w:ascii="Arial" w:hAnsi="Arial" w:cs="Arial"/>
-                <w:sz w:val="24"/>
-                <w:szCs w:val="24"/>
-              </w:rPr>
-              <w:t>, solo mostrando los formatos .</w:t>
+              <w:t>El sistema abre el explorador local de archivos, solo mostrando los formatos .</w:t>
             </w:r>
             <w:proofErr w:type="spellStart"/>
             <w:r>
@@ -4267,15 +4155,7 @@
                 <w:sz w:val="24"/>
                 <w:szCs w:val="24"/>
               </w:rPr>
-              <w:t xml:space="preserve"> y .png</w:t>
-            </w:r>
-            <w:r>
-              <w:rPr>
-                <w:rFonts w:ascii="Arial" w:hAnsi="Arial" w:cs="Arial"/>
-                <w:sz w:val="24"/>
-                <w:szCs w:val="24"/>
-              </w:rPr>
-              <w:t>.</w:t>
+              <w:t xml:space="preserve"> y .png.</w:t>
             </w:r>
           </w:p>
           <w:p>
@@ -4297,28 +4177,59 @@
                 <w:sz w:val="24"/>
                 <w:szCs w:val="24"/>
               </w:rPr>
-              <w:t xml:space="preserve">El cliente selecciona la ruta de donde seleccionará su </w:t>
-            </w:r>
-            <w:r>
-              <w:rPr>
-                <w:rFonts w:ascii="Arial" w:hAnsi="Arial" w:cs="Arial"/>
-                <w:sz w:val="24"/>
-                <w:szCs w:val="24"/>
-              </w:rPr>
-              <w:t>fotografía</w:t>
-            </w:r>
-            <w:r>
-              <w:rPr>
-                <w:rFonts w:ascii="Arial" w:hAnsi="Arial" w:cs="Arial"/>
-                <w:sz w:val="24"/>
-                <w:szCs w:val="24"/>
-              </w:rPr>
-              <w:t>.</w:t>
-            </w:r>
-          </w:p>
-          <w:p>
-            <w:pPr>
-              <w:pStyle w:val="Prrafodelista"/>
+              <w:t xml:space="preserve">El cliente busca y </w:t>
+            </w:r>
+            <w:r>
+              <w:rPr>
+                <w:rFonts w:ascii="Arial" w:hAnsi="Arial" w:cs="Arial"/>
+                <w:sz w:val="24"/>
+                <w:szCs w:val="24"/>
+              </w:rPr>
+              <w:t>escoge</w:t>
+            </w:r>
+            <w:r>
+              <w:rPr>
+                <w:rFonts w:ascii="Arial" w:hAnsi="Arial" w:cs="Arial"/>
+                <w:sz w:val="24"/>
+                <w:szCs w:val="24"/>
+              </w:rPr>
+              <w:t xml:space="preserve"> la nueva fotografía que desea establecer para su perfil y selecciona la opción “</w:t>
+            </w:r>
+            <w:r>
+              <w:rPr>
+                <w:rFonts w:ascii="Arial" w:hAnsi="Arial" w:cs="Arial"/>
+                <w:sz w:val="24"/>
+                <w:szCs w:val="24"/>
+              </w:rPr>
+              <w:t>Aceptar</w:t>
+            </w:r>
+            <w:r>
+              <w:rPr>
+                <w:rFonts w:ascii="Arial" w:hAnsi="Arial" w:cs="Arial"/>
+                <w:sz w:val="24"/>
+                <w:szCs w:val="24"/>
+              </w:rPr>
+              <w:t xml:space="preserve">” (ver </w:t>
+            </w:r>
+            <w:r>
+              <w:rPr>
+                <w:rFonts w:ascii="Arial" w:hAnsi="Arial" w:cs="Arial"/>
+                <w:sz w:val="24"/>
+                <w:szCs w:val="24"/>
+              </w:rPr>
+              <w:t>FA2</w:t>
+            </w:r>
+            <w:r>
+              <w:rPr>
+                <w:rFonts w:ascii="Arial" w:hAnsi="Arial" w:cs="Arial"/>
+                <w:sz w:val="24"/>
+                <w:szCs w:val="24"/>
+              </w:rPr>
+              <w:t>).</w:t>
+            </w:r>
+          </w:p>
+          <w:p>
+            <w:pPr>
               <w:numPr>
                 <w:ilvl w:val="0"/>
                 <w:numId w:val="11"/>
@@ -4335,145 +4246,24 @@
                 <w:sz w:val="24"/>
                 <w:szCs w:val="24"/>
               </w:rPr>
-              <w:t>El cliente selecciona la nueva fotografía</w:t>
-            </w:r>
-            <w:r>
-              <w:rPr>
-                <w:rFonts w:ascii="Arial" w:hAnsi="Arial" w:cs="Arial"/>
-                <w:sz w:val="24"/>
-                <w:szCs w:val="24"/>
-              </w:rPr>
-              <w:t xml:space="preserve"> que desea establecer para su perfil y selecc</w:t>
-            </w:r>
-            <w:r>
-              <w:rPr>
-                <w:rFonts w:ascii="Arial" w:hAnsi="Arial" w:cs="Arial"/>
-                <w:sz w:val="24"/>
-                <w:szCs w:val="24"/>
-              </w:rPr>
-              <w:t>iona la opción “aceptar” (ver fa2)</w:t>
-            </w:r>
-            <w:r>
-              <w:rPr>
-                <w:rFonts w:ascii="Arial" w:hAnsi="Arial" w:cs="Arial"/>
-                <w:sz w:val="24"/>
-                <w:szCs w:val="24"/>
-              </w:rPr>
-              <w:t>.</w:t>
-            </w:r>
-          </w:p>
-          <w:p>
-            <w:pPr>
-              <w:pStyle w:val="Prrafodelista"/>
-              <w:numPr>
-                <w:ilvl w:val="0"/>
-                <w:numId w:val="11"/>
-              </w:numPr>
-              <w:rPr>
-                <w:rFonts w:ascii="Arial" w:hAnsi="Arial" w:cs="Arial"/>
-                <w:sz w:val="24"/>
-                <w:szCs w:val="24"/>
-              </w:rPr>
-            </w:pPr>
-            <w:r>
-              <w:rPr>
-                <w:rFonts w:ascii="Arial" w:hAnsi="Arial" w:cs="Arial"/>
-                <w:sz w:val="24"/>
-                <w:szCs w:val="24"/>
-              </w:rPr>
-              <w:t xml:space="preserve">El sistema cierra el explorador de archivos y cambia la antigua </w:t>
-            </w:r>
-            <w:r>
-              <w:rPr>
-                <w:rFonts w:ascii="Arial" w:hAnsi="Arial" w:cs="Arial"/>
-                <w:sz w:val="24"/>
-                <w:szCs w:val="24"/>
-              </w:rPr>
-              <w:t>fotografía</w:t>
-            </w:r>
-            <w:r>
-              <w:rPr>
-                <w:rFonts w:ascii="Arial" w:hAnsi="Arial" w:cs="Arial"/>
-                <w:sz w:val="24"/>
-                <w:szCs w:val="24"/>
-              </w:rPr>
-              <w:t xml:space="preserve"> de perfil por la </w:t>
-            </w:r>
-            <w:r>
-              <w:rPr>
-                <w:rFonts w:ascii="Arial" w:hAnsi="Arial" w:cs="Arial"/>
-                <w:sz w:val="24"/>
-                <w:szCs w:val="24"/>
-              </w:rPr>
-              <w:t xml:space="preserve">nueva </w:t>
-            </w:r>
-            <w:r>
-              <w:rPr>
-                <w:rFonts w:ascii="Arial" w:hAnsi="Arial" w:cs="Arial"/>
-                <w:sz w:val="24"/>
-                <w:szCs w:val="24"/>
-              </w:rPr>
-              <w:t>que seleccionó el cliente.</w:t>
-            </w:r>
-          </w:p>
-          <w:p>
-            <w:pPr>
-              <w:pStyle w:val="Prrafodelista"/>
-              <w:numPr>
-                <w:ilvl w:val="0"/>
-                <w:numId w:val="11"/>
-              </w:numPr>
-              <w:rPr>
-                <w:rFonts w:ascii="Arial" w:hAnsi="Arial" w:cs="Arial"/>
-                <w:sz w:val="24"/>
-                <w:szCs w:val="24"/>
-              </w:rPr>
-            </w:pPr>
-            <w:r>
-              <w:rPr>
-                <w:rFonts w:ascii="Arial" w:hAnsi="Arial" w:cs="Arial"/>
-                <w:sz w:val="24"/>
-                <w:szCs w:val="24"/>
-              </w:rPr>
-              <w:t>El cliente selecciona la opción “aceptar” (ver fa3)</w:t>
-            </w:r>
-            <w:r>
-              <w:rPr>
-                <w:rFonts w:ascii="Arial" w:hAnsi="Arial" w:cs="Arial"/>
-                <w:sz w:val="24"/>
-                <w:szCs w:val="24"/>
-              </w:rPr>
-              <w:t>.</w:t>
-            </w:r>
-          </w:p>
-          <w:p>
-            <w:pPr>
-              <w:pStyle w:val="Prrafodelista"/>
-              <w:numPr>
-                <w:ilvl w:val="0"/>
-                <w:numId w:val="11"/>
-              </w:numPr>
-              <w:rPr>
-                <w:rFonts w:ascii="Arial" w:hAnsi="Arial" w:cs="Arial"/>
-                <w:sz w:val="24"/>
-                <w:szCs w:val="24"/>
-              </w:rPr>
-            </w:pPr>
-            <w:r>
-              <w:rPr>
-                <w:rFonts w:ascii="Arial" w:hAnsi="Arial" w:cs="Arial"/>
-                <w:sz w:val="24"/>
-                <w:szCs w:val="24"/>
-              </w:rPr>
-              <w:t xml:space="preserve">El sistema guarda la nueva </w:t>
-            </w:r>
-            <w:r>
-              <w:rPr>
-                <w:rFonts w:ascii="Arial" w:hAnsi="Arial" w:cs="Arial"/>
-                <w:sz w:val="24"/>
-                <w:szCs w:val="24"/>
-              </w:rPr>
-              <w:t>información del cliente en la base de datos y vuelve a la pantalla principal (ver ex1).</w:t>
+              <w:t>El sistema guarda la nueva información del cliente en la base de datos y establece la nueva fotografía que seleccionó en su perfil (ver EX1).</w:t>
+            </w:r>
+          </w:p>
+          <w:p>
+            <w:pPr>
+              <w:rPr>
+                <w:rFonts w:ascii="Arial" w:hAnsi="Arial" w:cs="Arial"/>
+                <w:sz w:val="24"/>
+                <w:szCs w:val="24"/>
+              </w:rPr>
+            </w:pPr>
+            <w:r>
+              <w:rPr>
+                <w:rFonts w:ascii="Arial" w:hAnsi="Arial" w:cs="Arial"/>
+                <w:sz w:val="24"/>
+                <w:szCs w:val="24"/>
+              </w:rPr>
+              <w:t>FIN CU.</w:t>
             </w:r>
           </w:p>
         </w:tc>
@@ -4521,7 +4311,31 @@
                 <w:sz w:val="24"/>
                 <w:szCs w:val="24"/>
               </w:rPr>
-              <w:t>Fa1 el cliente selecciona la opción “eliminar”:</w:t>
+              <w:t xml:space="preserve">FA1 El </w:t>
+            </w:r>
+            <w:r>
+              <w:rPr>
+                <w:rFonts w:ascii="Arial" w:hAnsi="Arial" w:cs="Arial"/>
+                <w:sz w:val="24"/>
+                <w:szCs w:val="24"/>
+              </w:rPr>
+              <w:t>cliente selecciona la opción “</w:t>
+            </w:r>
+            <w:r>
+              <w:rPr>
+                <w:rFonts w:ascii="Arial" w:hAnsi="Arial" w:cs="Arial"/>
+                <w:sz w:val="24"/>
+                <w:szCs w:val="24"/>
+              </w:rPr>
+              <w:t>Eliminar</w:t>
+            </w:r>
+            <w:r>
+              <w:rPr>
+                <w:rFonts w:ascii="Arial" w:hAnsi="Arial" w:cs="Arial"/>
+                <w:sz w:val="24"/>
+                <w:szCs w:val="24"/>
+              </w:rPr>
+              <w:t>”:</w:t>
             </w:r>
           </w:p>
           <w:p>
@@ -4573,7 +4387,39 @@
                 <w:sz w:val="24"/>
                 <w:szCs w:val="24"/>
               </w:rPr>
-              <w:t>El cliente selecciona la opción “aceptar” (ver fa3).</w:t>
+              <w:t>El cliente selecciona la opción “</w:t>
+            </w:r>
+            <w:r>
+              <w:rPr>
+                <w:rFonts w:ascii="Arial" w:hAnsi="Arial" w:cs="Arial"/>
+                <w:sz w:val="24"/>
+                <w:szCs w:val="24"/>
+              </w:rPr>
+              <w:t>Aceptar</w:t>
+            </w:r>
+            <w:r>
+              <w:rPr>
+                <w:rFonts w:ascii="Arial" w:hAnsi="Arial" w:cs="Arial"/>
+                <w:sz w:val="24"/>
+                <w:szCs w:val="24"/>
+              </w:rPr>
+              <w:t xml:space="preserve">” (ver </w:t>
+            </w:r>
+            <w:r>
+              <w:rPr>
+                <w:rFonts w:ascii="Arial" w:hAnsi="Arial" w:cs="Arial"/>
+                <w:sz w:val="24"/>
+                <w:szCs w:val="24"/>
+              </w:rPr>
+              <w:t>FA3</w:t>
+            </w:r>
+            <w:r>
+              <w:rPr>
+                <w:rFonts w:ascii="Arial" w:hAnsi="Arial" w:cs="Arial"/>
+                <w:sz w:val="24"/>
+                <w:szCs w:val="24"/>
+              </w:rPr>
+              <w:t>).</w:t>
             </w:r>
           </w:p>
           <w:p>
@@ -4616,68 +4462,61 @@
           </w:p>
           <w:p>
             <w:pPr>
-              <w:pStyle w:val="Prrafodelista"/>
-              <w:numPr>
-                <w:ilvl w:val="0"/>
-                <w:numId w:val="12"/>
-              </w:numPr>
-              <w:rPr>
-                <w:rFonts w:ascii="Arial" w:hAnsi="Arial" w:cs="Arial"/>
-                <w:sz w:val="24"/>
-                <w:szCs w:val="24"/>
-              </w:rPr>
-            </w:pPr>
-            <w:r>
-              <w:rPr>
-                <w:rFonts w:ascii="Arial" w:hAnsi="Arial" w:cs="Arial"/>
-                <w:sz w:val="24"/>
-                <w:szCs w:val="24"/>
-              </w:rPr>
-              <w:t>El sistema vuelve al paso 9 del flujo normal.</w:t>
-            </w:r>
-          </w:p>
-          <w:p>
-            <w:pPr>
-              <w:rPr>
-                <w:rFonts w:ascii="Arial" w:hAnsi="Arial" w:cs="Arial"/>
-                <w:sz w:val="24"/>
-                <w:szCs w:val="24"/>
-              </w:rPr>
-            </w:pPr>
-            <w:r>
-              <w:rPr>
-                <w:rFonts w:ascii="Arial" w:hAnsi="Arial" w:cs="Arial"/>
-                <w:sz w:val="24"/>
-                <w:szCs w:val="24"/>
-              </w:rPr>
-              <w:t>Fin fa1</w:t>
-            </w:r>
-          </w:p>
-          <w:p>
-            <w:pPr>
-              <w:rPr>
-                <w:rFonts w:ascii="Arial" w:hAnsi="Arial" w:cs="Arial"/>
-                <w:sz w:val="24"/>
-                <w:szCs w:val="24"/>
-              </w:rPr>
-            </w:pPr>
-          </w:p>
-          <w:p>
-            <w:pPr>
-              <w:rPr>
-                <w:rFonts w:ascii="Arial" w:hAnsi="Arial" w:cs="Arial"/>
-                <w:sz w:val="24"/>
-                <w:szCs w:val="24"/>
-              </w:rPr>
-            </w:pPr>
-            <w:r>
-              <w:rPr>
-                <w:rFonts w:ascii="Arial" w:hAnsi="Arial" w:cs="Arial"/>
-                <w:sz w:val="24"/>
-                <w:szCs w:val="24"/>
-              </w:rPr>
-              <w:lastRenderedPageBreak/>
-              <w:t xml:space="preserve">Fa2 no se </w:t>
+              <w:rPr>
+                <w:rFonts w:ascii="Arial" w:hAnsi="Arial" w:cs="Arial"/>
+                <w:sz w:val="24"/>
+                <w:szCs w:val="24"/>
+              </w:rPr>
+            </w:pPr>
+            <w:r>
+              <w:rPr>
+                <w:rFonts w:ascii="Arial" w:hAnsi="Arial" w:cs="Arial"/>
+                <w:sz w:val="24"/>
+                <w:szCs w:val="24"/>
+              </w:rPr>
+              <w:t xml:space="preserve">Fin </w:t>
+            </w:r>
+            <w:r>
+              <w:rPr>
+                <w:rFonts w:ascii="Arial" w:hAnsi="Arial" w:cs="Arial"/>
+                <w:sz w:val="24"/>
+                <w:szCs w:val="24"/>
+              </w:rPr>
+              <w:t>FA1</w:t>
+            </w:r>
+          </w:p>
+          <w:p>
+            <w:pPr>
+              <w:rPr>
+                <w:rFonts w:ascii="Arial" w:hAnsi="Arial" w:cs="Arial"/>
+                <w:sz w:val="24"/>
+                <w:szCs w:val="24"/>
+              </w:rPr>
+            </w:pPr>
+          </w:p>
+          <w:p>
+            <w:pPr>
+              <w:rPr>
+                <w:rFonts w:ascii="Arial" w:hAnsi="Arial" w:cs="Arial"/>
+                <w:sz w:val="24"/>
+                <w:szCs w:val="24"/>
+              </w:rPr>
+            </w:pPr>
+            <w:r>
+              <w:rPr>
+                <w:rFonts w:ascii="Arial" w:hAnsi="Arial" w:cs="Arial"/>
+                <w:sz w:val="24"/>
+                <w:szCs w:val="24"/>
+              </w:rPr>
+              <w:t xml:space="preserve">FA2 No </w:t>
+            </w:r>
+            <w:r>
+              <w:rPr>
+                <w:rFonts w:ascii="Arial" w:hAnsi="Arial" w:cs="Arial"/>
+                <w:sz w:val="24"/>
+                <w:szCs w:val="24"/>
+              </w:rPr>
+              <w:t xml:space="preserve">se </w:t>
             </w:r>
             <w:r>
               <w:rPr>
@@ -4723,7 +4562,23 @@
                 <w:sz w:val="24"/>
                 <w:szCs w:val="24"/>
               </w:rPr>
-              <w:t>El cliente selecciona la opción “aceptar”.</w:t>
+              <w:t>El cliente selecciona la opción “</w:t>
+            </w:r>
+            <w:r>
+              <w:rPr>
+                <w:rFonts w:ascii="Arial" w:hAnsi="Arial" w:cs="Arial"/>
+                <w:sz w:val="24"/>
+                <w:szCs w:val="24"/>
+              </w:rPr>
+              <w:t>Aceptar</w:t>
+            </w:r>
+            <w:r>
+              <w:rPr>
+                <w:rFonts w:ascii="Arial" w:hAnsi="Arial" w:cs="Arial"/>
+                <w:sz w:val="24"/>
+                <w:szCs w:val="24"/>
+              </w:rPr>
+              <w:t>”.</w:t>
             </w:r>
           </w:p>
           <w:p>
@@ -4745,50 +4600,90 @@
                 <w:sz w:val="24"/>
                 <w:szCs w:val="24"/>
               </w:rPr>
-              <w:t>El sistema cierra el explorador de archivos y vuelve al paso 2 de, flujo normal.</w:t>
-            </w:r>
-          </w:p>
-          <w:p>
-            <w:pPr>
-              <w:rPr>
-                <w:rFonts w:ascii="Arial" w:hAnsi="Arial" w:cs="Arial"/>
-                <w:sz w:val="24"/>
-                <w:szCs w:val="24"/>
-              </w:rPr>
-            </w:pPr>
-            <w:r>
-              <w:rPr>
-                <w:rFonts w:ascii="Arial" w:hAnsi="Arial" w:cs="Arial"/>
-                <w:sz w:val="24"/>
-                <w:szCs w:val="24"/>
-              </w:rPr>
-              <w:t>Fin fa2</w:t>
-            </w:r>
-          </w:p>
-          <w:p>
-            <w:pPr>
-              <w:rPr>
-                <w:rFonts w:ascii="Arial" w:hAnsi="Arial" w:cs="Arial"/>
-                <w:sz w:val="24"/>
-                <w:szCs w:val="24"/>
-              </w:rPr>
-            </w:pPr>
-          </w:p>
-          <w:p>
-            <w:pPr>
-              <w:rPr>
-                <w:rFonts w:ascii="Arial" w:hAnsi="Arial" w:cs="Arial"/>
-                <w:sz w:val="24"/>
-                <w:szCs w:val="24"/>
-              </w:rPr>
-            </w:pPr>
-            <w:r>
-              <w:rPr>
-                <w:rFonts w:ascii="Arial" w:hAnsi="Arial" w:cs="Arial"/>
-                <w:sz w:val="24"/>
-                <w:szCs w:val="24"/>
-              </w:rPr>
-              <w:t>Fa3 el cliente selecciona la opción “cancelar”:</w:t>
+              <w:t>El sistema cierra el explorador de archivos</w:t>
+            </w:r>
+            <w:r>
+              <w:rPr>
+                <w:rFonts w:ascii="Arial" w:hAnsi="Arial" w:cs="Arial"/>
+                <w:sz w:val="24"/>
+                <w:szCs w:val="24"/>
+              </w:rPr>
+              <w:t>.</w:t>
+            </w:r>
+          </w:p>
+          <w:p>
+            <w:pPr>
+              <w:rPr>
+                <w:rFonts w:ascii="Arial" w:hAnsi="Arial" w:cs="Arial"/>
+                <w:sz w:val="24"/>
+                <w:szCs w:val="24"/>
+              </w:rPr>
+            </w:pPr>
+            <w:r>
+              <w:rPr>
+                <w:rFonts w:ascii="Arial" w:hAnsi="Arial" w:cs="Arial"/>
+                <w:sz w:val="24"/>
+                <w:szCs w:val="24"/>
+              </w:rPr>
+              <w:t xml:space="preserve">Fin </w:t>
+            </w:r>
+            <w:r>
+              <w:rPr>
+                <w:rFonts w:ascii="Arial" w:hAnsi="Arial" w:cs="Arial"/>
+                <w:sz w:val="24"/>
+                <w:szCs w:val="24"/>
+              </w:rPr>
+              <w:t>FA2</w:t>
+            </w:r>
+          </w:p>
+          <w:p>
+            <w:pPr>
+              <w:rPr>
+                <w:rFonts w:ascii="Arial" w:hAnsi="Arial" w:cs="Arial"/>
+                <w:sz w:val="24"/>
+                <w:szCs w:val="24"/>
+              </w:rPr>
+            </w:pPr>
+          </w:p>
+          <w:p>
+            <w:pPr>
+              <w:rPr>
+                <w:rFonts w:ascii="Arial" w:hAnsi="Arial" w:cs="Arial"/>
+                <w:sz w:val="24"/>
+                <w:szCs w:val="24"/>
+              </w:rPr>
+            </w:pPr>
+            <w:r>
+              <w:rPr>
+                <w:rFonts w:ascii="Arial" w:hAnsi="Arial" w:cs="Arial"/>
+                <w:sz w:val="24"/>
+                <w:szCs w:val="24"/>
+              </w:rPr>
+              <w:t xml:space="preserve">FA3 El </w:t>
+            </w:r>
+            <w:r>
+              <w:rPr>
+                <w:rFonts w:ascii="Arial" w:hAnsi="Arial" w:cs="Arial"/>
+                <w:sz w:val="24"/>
+                <w:szCs w:val="24"/>
+              </w:rPr>
+              <w:t>cliente selecciona la opción “</w:t>
+            </w:r>
+            <w:r>
+              <w:rPr>
+                <w:rFonts w:ascii="Arial" w:hAnsi="Arial" w:cs="Arial"/>
+                <w:sz w:val="24"/>
+                <w:szCs w:val="24"/>
+              </w:rPr>
+              <w:t>Cancelar</w:t>
+            </w:r>
+            <w:r>
+              <w:rPr>
+                <w:rFonts w:ascii="Arial" w:hAnsi="Arial" w:cs="Arial"/>
+                <w:sz w:val="24"/>
+                <w:szCs w:val="24"/>
+              </w:rPr>
+              <w:t>”:</w:t>
             </w:r>
           </w:p>
           <w:p>
@@ -4810,24 +4705,56 @@
                 <w:sz w:val="24"/>
                 <w:szCs w:val="24"/>
               </w:rPr>
-              <w:t>El sistema cancela la operación y vuelve a la pantalla anterior.</w:t>
-            </w:r>
-          </w:p>
-          <w:p>
-            <w:pPr>
-              <w:rPr>
-                <w:rFonts w:ascii="Arial" w:hAnsi="Arial" w:cs="Arial"/>
-                <w:sz w:val="24"/>
-                <w:szCs w:val="24"/>
-              </w:rPr>
-            </w:pPr>
-            <w:r>
-              <w:rPr>
-                <w:rFonts w:ascii="Arial" w:hAnsi="Arial" w:cs="Arial"/>
-                <w:sz w:val="24"/>
-                <w:szCs w:val="24"/>
-              </w:rPr>
-              <w:t>Fin fa3</w:t>
+              <w:t xml:space="preserve">El sistema </w:t>
+            </w:r>
+            <w:r>
+              <w:rPr>
+                <w:rFonts w:ascii="Arial" w:hAnsi="Arial" w:cs="Arial"/>
+                <w:sz w:val="24"/>
+                <w:szCs w:val="24"/>
+              </w:rPr>
+              <w:t>cierra el mensaje</w:t>
+            </w:r>
+            <w:r>
+              <w:rPr>
+                <w:rFonts w:ascii="Arial" w:hAnsi="Arial" w:cs="Arial"/>
+                <w:sz w:val="24"/>
+                <w:szCs w:val="24"/>
+              </w:rPr>
+              <w:t xml:space="preserve"> y </w:t>
+            </w:r>
+            <w:r>
+              <w:rPr>
+                <w:rFonts w:ascii="Arial" w:hAnsi="Arial" w:cs="Arial"/>
+                <w:sz w:val="24"/>
+                <w:szCs w:val="24"/>
+              </w:rPr>
+              <w:t>sigue mostrando la misma fotografía de perfil.</w:t>
+            </w:r>
+          </w:p>
+          <w:p>
+            <w:pPr>
+              <w:rPr>
+                <w:rFonts w:ascii="Arial" w:hAnsi="Arial" w:cs="Arial"/>
+                <w:sz w:val="24"/>
+                <w:szCs w:val="24"/>
+              </w:rPr>
+            </w:pPr>
+            <w:r>
+              <w:rPr>
+                <w:rFonts w:ascii="Arial" w:hAnsi="Arial" w:cs="Arial"/>
+                <w:sz w:val="24"/>
+                <w:szCs w:val="24"/>
+              </w:rPr>
+              <w:t xml:space="preserve">Fin </w:t>
+            </w:r>
+            <w:r>
+              <w:rPr>
+                <w:rFonts w:ascii="Arial" w:hAnsi="Arial" w:cs="Arial"/>
+                <w:sz w:val="24"/>
+                <w:szCs w:val="24"/>
+              </w:rPr>
+              <w:t>FA3</w:t>
             </w:r>
             <w:r>
               <w:rPr>
@@ -4861,67 +4788,81 @@
                 <w:sz w:val="24"/>
                 <w:szCs w:val="24"/>
               </w:rPr>
+              <w:t>Excepciones:</w:t>
+            </w:r>
+          </w:p>
+        </w:tc>
+        <w:tc>
+          <w:tcPr>
+            <w:tcW w:w="6789" w:type="dxa"/>
+          </w:tcPr>
+          <w:p>
+            <w:pPr>
+              <w:rPr>
+                <w:rFonts w:ascii="Arial" w:hAnsi="Arial" w:cs="Arial"/>
+                <w:sz w:val="24"/>
+                <w:szCs w:val="24"/>
+              </w:rPr>
+            </w:pPr>
+            <w:r>
+              <w:rPr>
+                <w:rFonts w:ascii="Arial" w:hAnsi="Arial" w:cs="Arial"/>
+                <w:sz w:val="24"/>
+                <w:szCs w:val="24"/>
+              </w:rPr>
+              <w:t xml:space="preserve">EX1 </w:t>
+            </w:r>
+            <w:r>
+              <w:rPr>
+                <w:rFonts w:ascii="Arial" w:hAnsi="Arial" w:cs="Arial"/>
+                <w:sz w:val="24"/>
+                <w:szCs w:val="24"/>
+              </w:rPr>
+              <w:t xml:space="preserve">No </w:t>
+            </w:r>
+            <w:r>
+              <w:rPr>
+                <w:rFonts w:ascii="Arial" w:hAnsi="Arial" w:cs="Arial"/>
+                <w:sz w:val="24"/>
+                <w:szCs w:val="24"/>
+              </w:rPr>
+              <w:t>se pudo acceder a la base de datos:</w:t>
+            </w:r>
+          </w:p>
+          <w:p>
+            <w:pPr>
+              <w:spacing w:after="1"/>
+              <w:rPr>
+                <w:rFonts w:ascii="Calibri" w:hAnsi="Calibri" w:cs="Calibri"/>
+                <w:sz w:val="20"/>
+                <w:szCs w:val="20"/>
+              </w:rPr>
+            </w:pPr>
+            <w:r>
+              <w:rPr>
+                <w:rFonts w:ascii="Arial" w:hAnsi="Arial" w:cs="Arial"/>
+                <w:sz w:val="24"/>
+                <w:szCs w:val="24"/>
+              </w:rPr>
               <w:lastRenderedPageBreak/>
-              <w:t>Excepciones:</w:t>
-            </w:r>
-          </w:p>
-        </w:tc>
-        <w:tc>
-          <w:tcPr>
-            <w:tcW w:w="6789" w:type="dxa"/>
-          </w:tcPr>
-          <w:p>
-            <w:pPr>
-              <w:rPr>
-                <w:rFonts w:ascii="Arial" w:hAnsi="Arial" w:cs="Arial"/>
-                <w:sz w:val="24"/>
-                <w:szCs w:val="24"/>
-              </w:rPr>
-            </w:pPr>
-            <w:r>
-              <w:rPr>
-                <w:rFonts w:ascii="Arial" w:hAnsi="Arial" w:cs="Arial"/>
-                <w:sz w:val="24"/>
-                <w:szCs w:val="24"/>
-              </w:rPr>
-              <w:t xml:space="preserve">Ex1 </w:t>
-            </w:r>
-            <w:r>
-              <w:rPr>
-                <w:rFonts w:ascii="Arial" w:hAnsi="Arial" w:cs="Arial"/>
-                <w:sz w:val="24"/>
-                <w:szCs w:val="24"/>
-              </w:rPr>
-              <w:t>no se pudo acceder a la base de datos:</w:t>
-            </w:r>
-          </w:p>
-          <w:p>
-            <w:pPr>
-              <w:ind w:firstLine="444"/>
-              <w:rPr>
-                <w:rFonts w:ascii="Arial" w:hAnsi="Arial" w:cs="Arial"/>
-                <w:sz w:val="24"/>
-                <w:szCs w:val="24"/>
-              </w:rPr>
-            </w:pPr>
-            <w:r>
-              <w:rPr>
-                <w:rFonts w:ascii="Arial" w:hAnsi="Arial" w:cs="Arial"/>
-                <w:sz w:val="24"/>
-                <w:szCs w:val="24"/>
-              </w:rPr>
-              <w:t>1. El sistema indica que ocurrió un error al guardar la</w:t>
-            </w:r>
-          </w:p>
-          <w:p>
-            <w:pPr>
-              <w:ind w:left="727" w:hanging="142"/>
-              <w:rPr>
-                <w:rFonts w:ascii="Arial" w:hAnsi="Arial" w:cs="Arial"/>
-                <w:sz w:val="24"/>
-                <w:szCs w:val="24"/>
-              </w:rPr>
-            </w:pPr>
+              <w:t xml:space="preserve">1. </w:t>
+            </w:r>
+            <w:r>
+              <w:rPr>
+                <w:rFonts w:ascii="Arial" w:hAnsi="Arial" w:cs="Arial"/>
+                <w:sz w:val="24"/>
+                <w:szCs w:val="24"/>
+              </w:rPr>
+              <w:t>El sistema indica que ocurrió un error al guardar la</w:t>
+            </w:r>
+            <w:r>
+              <w:rPr>
+                <w:rFonts w:ascii="Arial" w:hAnsi="Arial" w:cs="Arial"/>
+                <w:sz w:val="24"/>
+                <w:szCs w:val="24"/>
+              </w:rPr>
+              <w:t xml:space="preserve"> </w:t>
+            </w:r>
             <w:r>
               <w:rPr>
                 <w:rFonts w:ascii="Arial" w:hAnsi="Arial" w:cs="Arial"/>
@@ -4933,149 +4874,35 @@
           </w:p>
           <w:p>
             <w:pPr>
-              <w:ind w:firstLine="444"/>
-              <w:rPr>
-                <w:rFonts w:ascii="Arial" w:hAnsi="Arial" w:cs="Arial"/>
-                <w:sz w:val="24"/>
-                <w:szCs w:val="24"/>
-              </w:rPr>
-            </w:pPr>
-            <w:r>
-              <w:rPr>
-                <w:rFonts w:ascii="Arial" w:hAnsi="Arial" w:cs="Arial"/>
-                <w:sz w:val="24"/>
-                <w:szCs w:val="24"/>
-              </w:rPr>
-              <w:t xml:space="preserve">2. El </w:t>
-            </w:r>
-            <w:r>
-              <w:rPr>
-                <w:rFonts w:ascii="Arial" w:hAnsi="Arial" w:cs="Arial"/>
-                <w:sz w:val="24"/>
-                <w:szCs w:val="24"/>
-              </w:rPr>
-              <w:t>cliente selecciona la opción “reintentar” (ver</w:t>
-            </w:r>
-          </w:p>
-          <w:p>
-            <w:pPr>
-              <w:ind w:firstLine="444"/>
-              <w:rPr>
-                <w:rFonts w:ascii="Arial" w:hAnsi="Arial" w:cs="Arial"/>
-                <w:sz w:val="24"/>
-                <w:szCs w:val="24"/>
-              </w:rPr>
-            </w:pPr>
-            <w:r>
-              <w:rPr>
-                <w:rFonts w:ascii="Arial" w:hAnsi="Arial" w:cs="Arial"/>
-                <w:sz w:val="24"/>
-                <w:szCs w:val="24"/>
-              </w:rPr>
-              <w:t>Fa</w:t>
-            </w:r>
-            <w:r>
-              <w:rPr>
-                <w:rFonts w:ascii="Arial" w:hAnsi="Arial" w:cs="Arial"/>
-                <w:sz w:val="24"/>
-                <w:szCs w:val="24"/>
-              </w:rPr>
-              <w:t>3</w:t>
-            </w:r>
-            <w:r>
-              <w:rPr>
-                <w:rFonts w:ascii="Arial" w:hAnsi="Arial" w:cs="Arial"/>
-                <w:sz w:val="24"/>
-                <w:szCs w:val="24"/>
-              </w:rPr>
-              <w:t>).</w:t>
-            </w:r>
-          </w:p>
-          <w:p>
-            <w:pPr>
-              <w:ind w:firstLine="444"/>
-              <w:rPr>
-                <w:rFonts w:ascii="Arial" w:hAnsi="Arial" w:cs="Arial"/>
-                <w:sz w:val="24"/>
-                <w:szCs w:val="24"/>
-              </w:rPr>
-            </w:pPr>
-            <w:r>
-              <w:rPr>
-                <w:rFonts w:ascii="Arial" w:hAnsi="Arial" w:cs="Arial"/>
-                <w:sz w:val="24"/>
-                <w:szCs w:val="24"/>
-              </w:rPr>
-              <w:t>3. El sistema intenta guardar en la base de datos una</w:t>
-            </w:r>
-          </w:p>
-          <w:p>
-            <w:pPr>
-              <w:ind w:firstLine="444"/>
-              <w:rPr>
-                <w:rFonts w:ascii="Arial" w:hAnsi="Arial" w:cs="Arial"/>
-                <w:sz w:val="24"/>
-                <w:szCs w:val="24"/>
-              </w:rPr>
-            </w:pPr>
-            <w:r>
-              <w:rPr>
-                <w:rFonts w:ascii="Arial" w:hAnsi="Arial" w:cs="Arial"/>
-                <w:sz w:val="24"/>
-                <w:szCs w:val="24"/>
-              </w:rPr>
-              <w:t>Vez más (ver ex1).</w:t>
-            </w:r>
-          </w:p>
-          <w:p>
-            <w:pPr>
-              <w:ind w:firstLine="444"/>
-              <w:rPr>
-                <w:rFonts w:ascii="Arial" w:hAnsi="Arial" w:cs="Arial"/>
-                <w:sz w:val="24"/>
-                <w:szCs w:val="24"/>
-              </w:rPr>
-            </w:pPr>
-            <w:r>
-              <w:rPr>
-                <w:rFonts w:ascii="Arial" w:hAnsi="Arial" w:cs="Arial"/>
-                <w:sz w:val="24"/>
-                <w:szCs w:val="24"/>
-              </w:rPr>
-              <w:t xml:space="preserve">4. El sistema vuelve al paso </w:t>
-            </w:r>
-            <w:r>
-              <w:rPr>
-                <w:rFonts w:ascii="Arial" w:hAnsi="Arial" w:cs="Arial"/>
-                <w:sz w:val="24"/>
-                <w:szCs w:val="24"/>
-              </w:rPr>
-              <w:t>9</w:t>
-            </w:r>
-            <w:r>
-              <w:rPr>
-                <w:rFonts w:ascii="Arial" w:hAnsi="Arial" w:cs="Arial"/>
-                <w:sz w:val="24"/>
-                <w:szCs w:val="24"/>
-              </w:rPr>
-              <w:t xml:space="preserve"> del flujo normal.</w:t>
-            </w:r>
-          </w:p>
-          <w:p>
-            <w:pPr>
-              <w:rPr>
-                <w:rFonts w:ascii="Arial" w:hAnsi="Arial" w:cs="Arial"/>
-                <w:sz w:val="24"/>
-                <w:szCs w:val="24"/>
-              </w:rPr>
-            </w:pPr>
-            <w:r>
-              <w:rPr>
-                <w:rFonts w:ascii="Arial" w:hAnsi="Arial" w:cs="Arial"/>
-                <w:sz w:val="24"/>
-                <w:szCs w:val="24"/>
-              </w:rPr>
-              <w:t>Fin ex1.</w:t>
+              <w:rPr>
+                <w:rFonts w:ascii="Arial" w:hAnsi="Arial" w:cs="Arial"/>
+                <w:sz w:val="24"/>
+                <w:szCs w:val="24"/>
+              </w:rPr>
+            </w:pPr>
+            <w:r>
+              <w:rPr>
+                <w:rFonts w:ascii="Arial" w:hAnsi="Arial" w:cs="Arial"/>
+                <w:sz w:val="24"/>
+                <w:szCs w:val="24"/>
+              </w:rPr>
+              <w:t xml:space="preserve">Fin </w:t>
+            </w:r>
+            <w:r>
+              <w:rPr>
+                <w:rFonts w:ascii="Arial" w:hAnsi="Arial" w:cs="Arial"/>
+                <w:sz w:val="24"/>
+                <w:szCs w:val="24"/>
+              </w:rPr>
+              <w:t>EX1</w:t>
+            </w:r>
+            <w:r>
+              <w:rPr>
+                <w:rFonts w:ascii="Arial" w:hAnsi="Arial" w:cs="Arial"/>
+                <w:sz w:val="24"/>
+                <w:szCs w:val="24"/>
+              </w:rPr>
+              <w:t>.</w:t>
             </w:r>
           </w:p>
         </w:tc>
@@ -5102,6 +4929,7 @@
                 <w:sz w:val="24"/>
                 <w:szCs w:val="24"/>
               </w:rPr>
+              <w:lastRenderedPageBreak/>
               <w:t>Poscondiciones</w:t>
             </w:r>
             <w:proofErr w:type="spellEnd"/>
@@ -5230,7 +5058,7 @@
                 <w:sz w:val="24"/>
                 <w:szCs w:val="24"/>
               </w:rPr>
-              <w:t>N/a</w:t>
+              <w:t>N/A</w:t>
             </w:r>
           </w:p>
         </w:tc>
@@ -5346,7 +5174,7 @@
                 <w:sz w:val="24"/>
                 <w:szCs w:val="24"/>
               </w:rPr>
-              <w:t>Cu04</w:t>
+              <w:t>CU04</w:t>
             </w:r>
           </w:p>
         </w:tc>
@@ -5444,52 +5272,23 @@
               </w:rPr>
               <w:t xml:space="preserve">Ángel </w:t>
             </w:r>
-            <w:proofErr w:type="spellStart"/>
-            <w:r>
-              <w:rPr>
-                <w:rFonts w:ascii="Arial" w:hAnsi="Arial" w:cs="Arial"/>
-                <w:sz w:val="24"/>
-                <w:szCs w:val="24"/>
-              </w:rPr>
-              <w:t>daniel</w:t>
-            </w:r>
-            <w:proofErr w:type="spellEnd"/>
-            <w:r>
-              <w:rPr>
-                <w:rFonts w:ascii="Arial" w:hAnsi="Arial" w:cs="Arial"/>
-                <w:sz w:val="24"/>
-                <w:szCs w:val="24"/>
-              </w:rPr>
-              <w:t xml:space="preserve"> </w:t>
-            </w:r>
-            <w:proofErr w:type="spellStart"/>
-            <w:r>
-              <w:rPr>
-                <w:rFonts w:ascii="Arial" w:hAnsi="Arial" w:cs="Arial"/>
-                <w:sz w:val="24"/>
-                <w:szCs w:val="24"/>
-              </w:rPr>
-              <w:t>sánchez</w:t>
-            </w:r>
-            <w:proofErr w:type="spellEnd"/>
-            <w:r>
-              <w:rPr>
-                <w:rFonts w:ascii="Arial" w:hAnsi="Arial" w:cs="Arial"/>
-                <w:sz w:val="24"/>
-                <w:szCs w:val="24"/>
-              </w:rPr>
-              <w:t xml:space="preserve"> </w:t>
-            </w:r>
-            <w:proofErr w:type="spellStart"/>
-            <w:r>
-              <w:rPr>
-                <w:rFonts w:ascii="Arial" w:hAnsi="Arial" w:cs="Arial"/>
-                <w:sz w:val="24"/>
-                <w:szCs w:val="24"/>
-              </w:rPr>
-              <w:t>martínez</w:t>
-            </w:r>
-            <w:proofErr w:type="spellEnd"/>
+            <w:r>
+              <w:rPr>
+                <w:rFonts w:ascii="Arial" w:hAnsi="Arial" w:cs="Arial"/>
+                <w:sz w:val="24"/>
+                <w:szCs w:val="24"/>
+              </w:rPr>
+              <w:t xml:space="preserve">Daniel Sánchez </w:t>
+            </w:r>
+            <w:r>
+              <w:rPr>
+                <w:rFonts w:ascii="Arial" w:hAnsi="Arial" w:cs="Arial"/>
+                <w:sz w:val="24"/>
+                <w:szCs w:val="24"/>
+                <w:u w:val="single"/>
+              </w:rPr>
+              <w:t>Martínez</w:t>
+            </w:r>
           </w:p>
         </w:tc>
       </w:tr>
@@ -5538,6 +5337,8 @@
               </w:rPr>
               <w:t>04/octubre/2019</w:t>
             </w:r>
+            <w:bookmarkStart w:id="0" w:name="_GoBack"/>
+            <w:bookmarkEnd w:id="0"/>
           </w:p>
         </w:tc>
       </w:tr>
@@ -5895,17 +5696,7 @@
                 <w:sz w:val="24"/>
                 <w:szCs w:val="24"/>
               </w:rPr>
-              <w:t>El sistema abre el explorador de archivos para elegir la im</w:t>
-            </w:r>
-            <w:bookmarkStart w:id="0" w:name="_GoBack"/>
-            <w:bookmarkEnd w:id="0"/>
-            <w:r>
-              <w:rPr>
-                <w:rFonts w:ascii="Arial" w:hAnsi="Arial" w:cs="Arial"/>
-                <w:sz w:val="24"/>
-                <w:szCs w:val="24"/>
-              </w:rPr>
-              <w:t>agen que desea compartir el cliente.</w:t>
+              <w:t>El sistema abre el explorador de archivos para elegir la imagen que desea compartir el cliente.</w:t>
             </w:r>
           </w:p>
           <w:p>
@@ -5995,7 +5786,6 @@
                 <w:sz w:val="24"/>
                 <w:szCs w:val="24"/>
               </w:rPr>
-              <w:lastRenderedPageBreak/>
               <w:t>El sistema</w:t>
             </w:r>
             <w:r>
@@ -6068,7 +5858,6 @@
                 <w:sz w:val="24"/>
                 <w:szCs w:val="24"/>
               </w:rPr>
-              <w:lastRenderedPageBreak/>
               <w:t>Flujos alternos:</w:t>
             </w:r>
           </w:p>
@@ -6413,6 +6202,7 @@
                 <w:sz w:val="24"/>
                 <w:szCs w:val="24"/>
               </w:rPr>
+              <w:lastRenderedPageBreak/>
               <w:t>El sistema muestra la opción “Eliminar”.</w:t>
             </w:r>
           </w:p>
@@ -6560,6 +6350,7 @@
                 <w:sz w:val="24"/>
                 <w:szCs w:val="24"/>
               </w:rPr>
+              <w:lastRenderedPageBreak/>
               <w:t>Excepciones:</w:t>
             </w:r>
           </w:p>
@@ -7248,7 +7039,6 @@
                 <w:sz w:val="24"/>
                 <w:szCs w:val="24"/>
               </w:rPr>
-              <w:lastRenderedPageBreak/>
               <w:t>Descripción:</w:t>
             </w:r>
           </w:p>
@@ -7786,6 +7576,7 @@
                 <w:sz w:val="24"/>
                 <w:szCs w:val="24"/>
               </w:rPr>
+              <w:lastRenderedPageBreak/>
               <w:t>El sistema cierra el mensaje y vuelve al paso 1 del flujo normal.</w:t>
             </w:r>
           </w:p>
@@ -7829,6 +7620,7 @@
                 <w:sz w:val="24"/>
                 <w:szCs w:val="24"/>
               </w:rPr>
+              <w:lastRenderedPageBreak/>
               <w:t>Excepciones:</w:t>
             </w:r>
           </w:p>
@@ -8628,7 +8420,6 @@
                 <w:sz w:val="24"/>
                 <w:szCs w:val="24"/>
               </w:rPr>
-              <w:lastRenderedPageBreak/>
               <w:t>Pre2. Debe haber una sesión iniciada.</w:t>
             </w:r>
           </w:p>
@@ -8680,7 +8471,6 @@
                 <w:sz w:val="24"/>
                 <w:szCs w:val="24"/>
               </w:rPr>
-              <w:lastRenderedPageBreak/>
               <w:t>Disparador:</w:t>
             </w:r>
           </w:p>
@@ -9346,6 +9136,7 @@
                 <w:sz w:val="24"/>
                 <w:szCs w:val="24"/>
               </w:rPr>
+              <w:lastRenderedPageBreak/>
               <w:t>Excepciones:</w:t>
             </w:r>
           </w:p>
@@ -9434,7 +9225,6 @@
                 <w:sz w:val="24"/>
                 <w:szCs w:val="24"/>
               </w:rPr>
-              <w:lastRenderedPageBreak/>
               <w:t xml:space="preserve">El sistema </w:t>
             </w:r>
             <w:r>
@@ -9487,7 +9277,6 @@
                 <w:sz w:val="24"/>
                 <w:szCs w:val="24"/>
               </w:rPr>
-              <w:lastRenderedPageBreak/>
               <w:t>Poscondiciones</w:t>
             </w:r>
             <w:proofErr w:type="spellEnd"/>
@@ -10052,6 +9841,7 @@
                 <w:sz w:val="24"/>
                 <w:szCs w:val="24"/>
               </w:rPr>
+              <w:lastRenderedPageBreak/>
               <w:t>Descripción:</w:t>
             </w:r>
           </w:p>
@@ -11174,7 +10964,6 @@
                 <w:sz w:val="24"/>
                 <w:szCs w:val="24"/>
               </w:rPr>
-              <w:lastRenderedPageBreak/>
               <w:t>Fecha de creación:</w:t>
             </w:r>
           </w:p>
@@ -11688,6 +11477,7 @@
                 <w:sz w:val="24"/>
                 <w:szCs w:val="24"/>
               </w:rPr>
+              <w:lastRenderedPageBreak/>
               <w:t xml:space="preserve">El sistema agrega la </w:t>
             </w:r>
             <w:proofErr w:type="spellStart"/>
@@ -11783,6 +11573,7 @@
                 <w:sz w:val="24"/>
                 <w:szCs w:val="24"/>
               </w:rPr>
+              <w:lastRenderedPageBreak/>
               <w:t>Flujos alternos:</w:t>
             </w:r>
           </w:p>
@@ -12704,7 +12495,6 @@
                 <w:sz w:val="24"/>
                 <w:szCs w:val="24"/>
               </w:rPr>
-              <w:lastRenderedPageBreak/>
               <w:t>Descripción:</w:t>
             </w:r>
           </w:p>
@@ -13161,6 +12951,7 @@
                 <w:sz w:val="24"/>
                 <w:szCs w:val="24"/>
               </w:rPr>
+              <w:lastRenderedPageBreak/>
               <w:t>El sistema muestra la fotografía que sigue de la fotografía en la que se encuentra el cliente.</w:t>
             </w:r>
           </w:p>
@@ -13394,6 +13185,7 @@
                 <w:sz w:val="24"/>
                 <w:szCs w:val="24"/>
               </w:rPr>
+              <w:lastRenderedPageBreak/>
               <w:t>Excepciones:</w:t>
             </w:r>
           </w:p>
@@ -14381,6 +14173,7 @@
                 <w:sz w:val="24"/>
                 <w:szCs w:val="24"/>
               </w:rPr>
+              <w:lastRenderedPageBreak/>
               <w:t>Disparador:</w:t>
             </w:r>
           </w:p>
@@ -15029,7 +14822,6 @@
                 <w:sz w:val="24"/>
                 <w:szCs w:val="24"/>
               </w:rPr>
-              <w:lastRenderedPageBreak/>
               <w:t>El sistema pone el mensaje en estado “pendiente” y sigue buscando una conexión a internet.</w:t>
             </w:r>
           </w:p>
@@ -15277,7 +15069,6 @@
                 <w:sz w:val="24"/>
                 <w:szCs w:val="24"/>
               </w:rPr>
-              <w:lastRenderedPageBreak/>
               <w:t>Excepciones:</w:t>
             </w:r>
           </w:p>
@@ -15388,6 +15179,7 @@
                 <w:sz w:val="24"/>
                 <w:szCs w:val="24"/>
               </w:rPr>
+              <w:lastRenderedPageBreak/>
               <w:t>Poscondiciones</w:t>
             </w:r>
             <w:proofErr w:type="spellEnd"/>
@@ -16209,16 +16001,7 @@
                 <w:sz w:val="24"/>
                 <w:szCs w:val="24"/>
               </w:rPr>
-              <w:t xml:space="preserve">El sistema abre una ventana de chat que tiene un campo de texto para escribir, un botón deshabilitado </w:t>
-            </w:r>
-            <w:r>
-              <w:rPr>
-                <w:rFonts w:ascii="Arial" w:hAnsi="Arial" w:cs="Arial"/>
-                <w:sz w:val="24"/>
-                <w:szCs w:val="24"/>
-              </w:rPr>
-              <w:lastRenderedPageBreak/>
-              <w:t xml:space="preserve">para enviar el mensaje y un </w:t>
+              <w:t xml:space="preserve">El sistema abre una ventana de chat que tiene un campo de texto para escribir, un botón deshabilitado para enviar el mensaje y un </w:t>
             </w:r>
             <w:r>
               <w:rPr>
@@ -16402,7 +16185,6 @@
                 <w:sz w:val="24"/>
                 <w:szCs w:val="24"/>
               </w:rPr>
-              <w:lastRenderedPageBreak/>
               <w:t>Flujos alternos:</w:t>
             </w:r>
           </w:p>
@@ -16540,6 +16322,7 @@
                 <w:sz w:val="24"/>
                 <w:szCs w:val="24"/>
               </w:rPr>
+              <w:lastRenderedPageBreak/>
               <w:t>Fin fa1</w:t>
             </w:r>
           </w:p>
@@ -16802,6 +16585,7 @@
                 <w:sz w:val="24"/>
                 <w:szCs w:val="24"/>
               </w:rPr>
+              <w:lastRenderedPageBreak/>
               <w:t>Excepciones:</w:t>
             </w:r>
           </w:p>
@@ -17332,7 +17116,6 @@
                 <w:sz w:val="24"/>
                 <w:szCs w:val="24"/>
               </w:rPr>
-              <w:lastRenderedPageBreak/>
               <w:t>Fecha de creación:</w:t>
             </w:r>
           </w:p>
@@ -17690,7 +17473,16 @@
                 <w:sz w:val="24"/>
                 <w:szCs w:val="24"/>
               </w:rPr>
-              <w:t>El sistema abre el chat que seleccionó el cliente, mostrando todos los mensajes que se habían enviado en el pasado, mostrando un cuadro de texto habilitado, un botón deshabilitado para “enviar mensaje” y un botón habilitado para “enviar nota de voz”.</w:t>
+              <w:t xml:space="preserve">El sistema abre el chat que seleccionó el cliente, mostrando todos los mensajes que se habían enviado en el pasado, mostrando un cuadro de texto habilitado, un botón deshabilitado para “enviar </w:t>
+            </w:r>
+            <w:r>
+              <w:rPr>
+                <w:rFonts w:ascii="Arial" w:hAnsi="Arial" w:cs="Arial"/>
+                <w:sz w:val="24"/>
+                <w:szCs w:val="24"/>
+              </w:rPr>
+              <w:lastRenderedPageBreak/>
+              <w:t>mensaje” y un botón habilitado para “enviar nota de voz”.</w:t>
             </w:r>
           </w:p>
           <w:p>
@@ -17884,6 +17676,7 @@
                 <w:sz w:val="24"/>
                 <w:szCs w:val="24"/>
               </w:rPr>
+              <w:lastRenderedPageBreak/>
               <w:t>Flujos alternos:</w:t>
             </w:r>
           </w:p>
@@ -18221,7 +18014,6 @@
                 <w:sz w:val="24"/>
                 <w:szCs w:val="24"/>
               </w:rPr>
-              <w:lastRenderedPageBreak/>
               <w:t>Fin fa3.</w:t>
             </w:r>
           </w:p>
@@ -18399,7 +18191,6 @@
                 <w:sz w:val="24"/>
                 <w:szCs w:val="24"/>
               </w:rPr>
-              <w:lastRenderedPageBreak/>
               <w:t>Excepciones:</w:t>
             </w:r>
           </w:p>
@@ -18592,6 +18383,7 @@
                 <w:sz w:val="24"/>
                 <w:szCs w:val="24"/>
               </w:rPr>
+              <w:lastRenderedPageBreak/>
               <w:t>Entradas:</w:t>
             </w:r>
           </w:p>
@@ -19426,7 +19218,6 @@
                 <w:sz w:val="24"/>
                 <w:szCs w:val="24"/>
               </w:rPr>
-              <w:lastRenderedPageBreak/>
               <w:t>El sistema almacena el chat y lo ajusta en la parte superior de los chats que tiene el cliente (ver ex1)</w:t>
             </w:r>
             <w:r>
@@ -19470,7 +19261,6 @@
                 <w:sz w:val="24"/>
                 <w:szCs w:val="24"/>
               </w:rPr>
-              <w:lastRenderedPageBreak/>
               <w:t>Flujos alternos:</w:t>
             </w:r>
           </w:p>
@@ -19868,6 +19658,7 @@
                 <w:sz w:val="24"/>
                 <w:szCs w:val="24"/>
               </w:rPr>
+              <w:lastRenderedPageBreak/>
               <w:t>Prioridad:</w:t>
             </w:r>
           </w:p>
@@ -20684,7 +20475,6 @@
                 <w:sz w:val="24"/>
                 <w:szCs w:val="24"/>
               </w:rPr>
-              <w:lastRenderedPageBreak/>
               <w:t>El sistema valida la longitud del mensaje</w:t>
             </w:r>
             <w:r>
@@ -20819,7 +20609,6 @@
                 <w:sz w:val="24"/>
                 <w:szCs w:val="24"/>
               </w:rPr>
-              <w:lastRenderedPageBreak/>
               <w:t>Flujos alternos:</w:t>
             </w:r>
           </w:p>
@@ -21023,6 +20812,7 @@
                 <w:sz w:val="24"/>
                 <w:szCs w:val="24"/>
               </w:rPr>
+              <w:lastRenderedPageBreak/>
               <w:t>El cliente presiona la opción “aceptar”</w:t>
             </w:r>
           </w:p>
@@ -21175,6 +20965,7 @@
                 <w:sz w:val="24"/>
                 <w:szCs w:val="24"/>
               </w:rPr>
+              <w:lastRenderedPageBreak/>
               <w:t>Excepciones:</w:t>
             </w:r>
           </w:p>
@@ -21857,7 +21648,6 @@
                 <w:sz w:val="24"/>
                 <w:szCs w:val="24"/>
               </w:rPr>
-              <w:lastRenderedPageBreak/>
               <w:t>Descripción:</w:t>
             </w:r>
           </w:p>
@@ -22276,6 +22066,7 @@
                 <w:sz w:val="24"/>
                 <w:szCs w:val="24"/>
               </w:rPr>
+              <w:lastRenderedPageBreak/>
               <w:t>Excepciones:</w:t>
             </w:r>
           </w:p>
@@ -23187,7 +22978,6 @@
                 <w:sz w:val="24"/>
                 <w:szCs w:val="24"/>
               </w:rPr>
-              <w:lastRenderedPageBreak/>
               <w:t>Flujo normal:</w:t>
             </w:r>
           </w:p>
@@ -23508,6 +23298,7 @@
                 <w:sz w:val="24"/>
                 <w:szCs w:val="24"/>
               </w:rPr>
+              <w:lastRenderedPageBreak/>
               <w:t xml:space="preserve">El moderador selecciona la </w:t>
             </w:r>
             <w:r>
@@ -23582,6 +23373,7 @@
                 <w:sz w:val="24"/>
                 <w:szCs w:val="24"/>
               </w:rPr>
+              <w:lastRenderedPageBreak/>
               <w:t>Poscondiciones</w:t>
             </w:r>
             <w:proofErr w:type="spellEnd"/>
@@ -24510,7 +24302,6 @@
                 <w:sz w:val="24"/>
                 <w:szCs w:val="24"/>
               </w:rPr>
-              <w:lastRenderedPageBreak/>
               <w:t>Prioridad:</w:t>
             </w:r>
           </w:p>
@@ -25204,6 +24995,7 @@
                 <w:sz w:val="24"/>
                 <w:szCs w:val="24"/>
               </w:rPr>
+              <w:lastRenderedPageBreak/>
               <w:t>Entradas:</w:t>
             </w:r>
           </w:p>
@@ -30874,6 +30666,92 @@
     </w:lvl>
   </w:abstractNum>
   <w:abstractNum w:abstractNumId="55" w15:restartNumberingAfterBreak="0">
+    <w:nsid w:val="6D4123D3"/>
+    <w:multiLevelType w:val="hybridMultilevel"/>
+    <w:tmpl w:val="3738EFB8"/>
+    <w:lvl w:ilvl="0" w:tplc="080A000F">
+      <w:start w:val="1"/>
+      <w:numFmt w:val="decimal"/>
+      <w:lvlText w:val="%1."/>
+      <w:lvlJc w:val="left"/>
+      <w:pPr>
+        <w:ind w:left="720" w:hanging="360"/>
+      </w:pPr>
+    </w:lvl>
+    <w:lvl w:ilvl="1" w:tplc="080A0019" w:tentative="1">
+      <w:start w:val="1"/>
+      <w:numFmt w:val="lowerLetter"/>
+      <w:lvlText w:val="%2."/>
+      <w:lvlJc w:val="left"/>
+      <w:pPr>
+        <w:ind w:left="1440" w:hanging="360"/>
+      </w:pPr>
+    </w:lvl>
+    <w:lvl w:ilvl="2" w:tplc="080A001B" w:tentative="1">
+      <w:start w:val="1"/>
+      <w:numFmt w:val="lowerRoman"/>
+      <w:lvlText w:val="%3."/>
+      <w:lvlJc w:val="right"/>
+      <w:pPr>
+        <w:ind w:left="2160" w:hanging="180"/>
+      </w:pPr>
+    </w:lvl>
+    <w:lvl w:ilvl="3" w:tplc="080A000F" w:tentative="1">
+      <w:start w:val="1"/>
+      <w:numFmt w:val="decimal"/>
+      <w:lvlText w:val="%4."/>
+      <w:lvlJc w:val="left"/>
+      <w:pPr>
+        <w:ind w:left="2880" w:hanging="360"/>
+      </w:pPr>
+    </w:lvl>
+    <w:lvl w:ilvl="4" w:tplc="080A0019" w:tentative="1">
+      <w:start w:val="1"/>
+      <w:numFmt w:val="lowerLetter"/>
+      <w:lvlText w:val="%5."/>
+      <w:lvlJc w:val="left"/>
+      <w:pPr>
+        <w:ind w:left="3600" w:hanging="360"/>
+      </w:pPr>
+    </w:lvl>
+    <w:lvl w:ilvl="5" w:tplc="080A001B" w:tentative="1">
+      <w:start w:val="1"/>
+      <w:numFmt w:val="lowerRoman"/>
+      <w:lvlText w:val="%6."/>
+      <w:lvlJc w:val="right"/>
+      <w:pPr>
+        <w:ind w:left="4320" w:hanging="180"/>
+      </w:pPr>
+    </w:lvl>
+    <w:lvl w:ilvl="6" w:tplc="080A000F" w:tentative="1">
+      <w:start w:val="1"/>
+      <w:numFmt w:val="decimal"/>
+      <w:lvlText w:val="%7."/>
+      <w:lvlJc w:val="left"/>
+      <w:pPr>
+        <w:ind w:left="5040" w:hanging="360"/>
+      </w:pPr>
+    </w:lvl>
+    <w:lvl w:ilvl="7" w:tplc="080A0019" w:tentative="1">
+      <w:start w:val="1"/>
+      <w:numFmt w:val="lowerLetter"/>
+      <w:lvlText w:val="%8."/>
+      <w:lvlJc w:val="left"/>
+      <w:pPr>
+        <w:ind w:left="5760" w:hanging="360"/>
+      </w:pPr>
+    </w:lvl>
+    <w:lvl w:ilvl="8" w:tplc="080A001B" w:tentative="1">
+      <w:start w:val="1"/>
+      <w:numFmt w:val="lowerRoman"/>
+      <w:lvlText w:val="%9."/>
+      <w:lvlJc w:val="right"/>
+      <w:pPr>
+        <w:ind w:left="6480" w:hanging="180"/>
+      </w:pPr>
+    </w:lvl>
+  </w:abstractNum>
+  <w:abstractNum w:abstractNumId="56" w15:restartNumberingAfterBreak="0">
     <w:nsid w:val="6E9224EA"/>
     <w:multiLevelType w:val="hybridMultilevel"/>
     <w:tmpl w:val="FEBAF2B2"/>
@@ -30959,7 +30837,7 @@
       </w:pPr>
     </w:lvl>
   </w:abstractNum>
-  <w:abstractNum w:abstractNumId="56" w15:restartNumberingAfterBreak="0">
+  <w:abstractNum w:abstractNumId="57" w15:restartNumberingAfterBreak="0">
     <w:nsid w:val="6F2950FA"/>
     <w:multiLevelType w:val="hybridMultilevel"/>
     <w:tmpl w:val="14E4B464"/>
@@ -31048,7 +30926,7 @@
       </w:pPr>
     </w:lvl>
   </w:abstractNum>
-  <w:abstractNum w:abstractNumId="57" w15:restartNumberingAfterBreak="0">
+  <w:abstractNum w:abstractNumId="58" w15:restartNumberingAfterBreak="0">
     <w:nsid w:val="6FCD542C"/>
     <w:multiLevelType w:val="hybridMultilevel"/>
     <w:tmpl w:val="94A0357C"/>
@@ -31137,7 +31015,7 @@
       </w:pPr>
     </w:lvl>
   </w:abstractNum>
-  <w:abstractNum w:abstractNumId="58" w15:restartNumberingAfterBreak="0">
+  <w:abstractNum w:abstractNumId="59" w15:restartNumberingAfterBreak="0">
     <w:nsid w:val="71173CF7"/>
     <w:multiLevelType w:val="hybridMultilevel"/>
     <w:tmpl w:val="0B820002"/>
@@ -31226,7 +31104,7 @@
       </w:pPr>
     </w:lvl>
   </w:abstractNum>
-  <w:abstractNum w:abstractNumId="59" w15:restartNumberingAfterBreak="0">
+  <w:abstractNum w:abstractNumId="60" w15:restartNumberingAfterBreak="0">
     <w:nsid w:val="71824D02"/>
     <w:multiLevelType w:val="hybridMultilevel"/>
     <w:tmpl w:val="A07C6346"/>
@@ -31315,7 +31193,7 @@
       </w:pPr>
     </w:lvl>
   </w:abstractNum>
-  <w:abstractNum w:abstractNumId="60" w15:restartNumberingAfterBreak="0">
+  <w:abstractNum w:abstractNumId="61" w15:restartNumberingAfterBreak="0">
     <w:nsid w:val="71C55CFB"/>
     <w:multiLevelType w:val="hybridMultilevel"/>
     <w:tmpl w:val="93F258C4"/>
@@ -31404,7 +31282,7 @@
       </w:pPr>
     </w:lvl>
   </w:abstractNum>
-  <w:abstractNum w:abstractNumId="61" w15:restartNumberingAfterBreak="0">
+  <w:abstractNum w:abstractNumId="62" w15:restartNumberingAfterBreak="0">
     <w:nsid w:val="730A28A5"/>
     <w:multiLevelType w:val="hybridMultilevel"/>
     <w:tmpl w:val="18364C3C"/>
@@ -31493,7 +31371,7 @@
       </w:pPr>
     </w:lvl>
   </w:abstractNum>
-  <w:abstractNum w:abstractNumId="62" w15:restartNumberingAfterBreak="0">
+  <w:abstractNum w:abstractNumId="63" w15:restartNumberingAfterBreak="0">
     <w:nsid w:val="770B3E79"/>
     <w:multiLevelType w:val="hybridMultilevel"/>
     <w:tmpl w:val="4F98F08E"/>
@@ -31582,7 +31460,7 @@
       </w:pPr>
     </w:lvl>
   </w:abstractNum>
-  <w:abstractNum w:abstractNumId="63" w15:restartNumberingAfterBreak="0">
+  <w:abstractNum w:abstractNumId="64" w15:restartNumberingAfterBreak="0">
     <w:nsid w:val="77D45C37"/>
     <w:multiLevelType w:val="hybridMultilevel"/>
     <w:tmpl w:val="A07C6346"/>
@@ -31671,7 +31549,7 @@
       </w:pPr>
     </w:lvl>
   </w:abstractNum>
-  <w:abstractNum w:abstractNumId="64" w15:restartNumberingAfterBreak="0">
+  <w:abstractNum w:abstractNumId="65" w15:restartNumberingAfterBreak="0">
     <w:nsid w:val="78897D28"/>
     <w:multiLevelType w:val="hybridMultilevel"/>
     <w:tmpl w:val="F59E704C"/>
@@ -31760,7 +31638,7 @@
       </w:pPr>
     </w:lvl>
   </w:abstractNum>
-  <w:abstractNum w:abstractNumId="65" w15:restartNumberingAfterBreak="0">
+  <w:abstractNum w:abstractNumId="66" w15:restartNumberingAfterBreak="0">
     <w:nsid w:val="7AFB443A"/>
     <w:multiLevelType w:val="hybridMultilevel"/>
     <w:tmpl w:val="B1E64992"/>
@@ -31850,7 +31728,7 @@
     </w:lvl>
   </w:abstractNum>
   <w:num w:numId="1">
-    <w:abstractNumId w:val="58"/>
+    <w:abstractNumId w:val="59"/>
   </w:num>
   <w:num w:numId="2">
     <w:abstractNumId w:val="31"/>
@@ -31889,7 +31767,7 @@
     <w:abstractNumId w:val="22"/>
   </w:num>
   <w:num w:numId="14">
-    <w:abstractNumId w:val="60"/>
+    <w:abstractNumId w:val="61"/>
   </w:num>
   <w:num w:numId="15">
     <w:abstractNumId w:val="0"/>
@@ -31919,13 +31797,13 @@
     <w:abstractNumId w:val="36"/>
   </w:num>
   <w:num w:numId="24">
-    <w:abstractNumId w:val="56"/>
+    <w:abstractNumId w:val="57"/>
   </w:num>
   <w:num w:numId="25">
     <w:abstractNumId w:val="23"/>
   </w:num>
   <w:num w:numId="26">
-    <w:abstractNumId w:val="57"/>
+    <w:abstractNumId w:val="58"/>
   </w:num>
   <w:num w:numId="27">
     <w:abstractNumId w:val="37"/>
@@ -31940,7 +31818,7 @@
     <w:abstractNumId w:val="8"/>
   </w:num>
   <w:num w:numId="31">
-    <w:abstractNumId w:val="62"/>
+    <w:abstractNumId w:val="63"/>
   </w:num>
   <w:num w:numId="32">
     <w:abstractNumId w:val="48"/>
@@ -32036,7 +31914,7 @@
     </w:lvlOverride>
   </w:num>
   <w:num w:numId="36">
-    <w:abstractNumId w:val="55"/>
+    <w:abstractNumId w:val="56"/>
     <w:lvlOverride w:ilvl="0">
       <w:startOverride w:val="1"/>
     </w:lvlOverride>
@@ -32165,7 +32043,7 @@
     <w:abstractNumId w:val="27"/>
   </w:num>
   <w:num w:numId="43">
-    <w:abstractNumId w:val="64"/>
+    <w:abstractNumId w:val="65"/>
   </w:num>
   <w:num w:numId="44">
     <w:abstractNumId w:val="42"/>
@@ -32189,7 +32067,7 @@
     <w:abstractNumId w:val="12"/>
   </w:num>
   <w:num w:numId="51">
-    <w:abstractNumId w:val="59"/>
+    <w:abstractNumId w:val="60"/>
   </w:num>
   <w:num w:numId="52">
     <w:abstractNumId w:val="46"/>
@@ -32210,13 +32088,13 @@
     <w:abstractNumId w:val="26"/>
   </w:num>
   <w:num w:numId="58">
-    <w:abstractNumId w:val="63"/>
+    <w:abstractNumId w:val="64"/>
   </w:num>
   <w:num w:numId="59">
     <w:abstractNumId w:val="20"/>
   </w:num>
   <w:num w:numId="60">
-    <w:abstractNumId w:val="65"/>
+    <w:abstractNumId w:val="66"/>
   </w:num>
   <w:num w:numId="61">
     <w:abstractNumId w:val="6"/>
@@ -32225,7 +32103,7 @@
     <w:abstractNumId w:val="16"/>
   </w:num>
   <w:num w:numId="63">
-    <w:abstractNumId w:val="61"/>
+    <w:abstractNumId w:val="62"/>
   </w:num>
   <w:num w:numId="64">
     <w:abstractNumId w:val="18"/>
@@ -32235,6 +32113,9 @@
   </w:num>
   <w:num w:numId="66">
     <w:abstractNumId w:val="14"/>
+  </w:num>
+  <w:num w:numId="67">
+    <w:abstractNumId w:val="55"/>
   </w:num>
   <w:numIdMacAtCleanup w:val="66"/>
 </w:numbering>
@@ -32257,7 +32138,7 @@
       </w:pPr>
     </w:pPrDefault>
   </w:docDefaults>
-  <w:latentStyles w:defLockedState="0" w:defUIPriority="99" w:defSemiHidden="0" w:defUnhideWhenUsed="0" w:defQFormat="0" w:count="377">
+  <w:latentStyles w:defLockedState="0" w:defUIPriority="99" w:defSemiHidden="0" w:defUnhideWhenUsed="0" w:defQFormat="0" w:count="376">
     <w:lsdException w:name="Normal" w:uiPriority="0" w:qFormat="1"/>
     <w:lsdException w:name="heading 1" w:uiPriority="9" w:qFormat="1"/>
     <w:lsdException w:name="heading 2" w:semiHidden="1" w:uiPriority="9" w:unhideWhenUsed="1" w:qFormat="1"/>
@@ -32634,7 +32515,6 @@
     <w:lsdException w:name="Hashtag" w:semiHidden="1" w:unhideWhenUsed="1"/>
     <w:lsdException w:name="Unresolved Mention" w:semiHidden="1" w:unhideWhenUsed="1"/>
     <w:lsdException w:name="Smart Link" w:semiHidden="1" w:unhideWhenUsed="1"/>
-    <w:lsdException w:name="Smart Link Error" w:semiHidden="1" w:unhideWhenUsed="1"/>
   </w:latentStyles>
   <w:style w:type="paragraph" w:default="1" w:styleId="Normal">
     <w:name w:val="Normal"/>
@@ -32966,7 +32846,7 @@
 </file>
 
 <file path=customXml/itemProps1.xml><?xml version="1.0" encoding="utf-8"?>
-<ds:datastoreItem xmlns:ds="http://schemas.openxmlformats.org/officeDocument/2006/customXml" ds:itemID="{3BA4B1EB-36D2-49D7-ABEA-1066C7AEA5E5}">
+<ds:datastoreItem xmlns:ds="http://schemas.openxmlformats.org/officeDocument/2006/customXml" ds:itemID="{EE12DDCF-9608-46F3-B311-031B0E5867BE}">
   <ds:schemaRefs>
     <ds:schemaRef ds:uri="http://schemas.openxmlformats.org/officeDocument/2006/bibliography"/>
   </ds:schemaRefs>

</xml_diff>